<commit_message>
Added process and conclusion
</commit_message>
<xml_diff>
--- a/Report/FinalReport.docx
+++ b/Report/FinalReport.docx
@@ -1,20 +1,19 @@
 
 <file path=word/document.xml><?xml version="1.0" encoding="utf-8"?>
-<w:document xmlns:wpc="http://schemas.microsoft.com/office/word/2010/wordprocessingCanvas" xmlns:cx="http://schemas.microsoft.com/office/drawing/2014/chartex" xmlns:cx1="http://schemas.microsoft.com/office/drawing/2015/9/8/chartex" xmlns:cx2="http://schemas.microsoft.com/office/drawing/2015/10/21/chartex" xmlns:cx3="http://schemas.microsoft.com/office/drawing/2016/5/9/chartex" xmlns:cx4="http://schemas.microsoft.com/office/drawing/2016/5/10/chartex" xmlns:cx5="http://schemas.microsoft.com/office/drawing/2016/5/11/chartex" xmlns:cx6="http://schemas.microsoft.com/office/drawing/2016/5/12/chartex" xmlns:cx7="http://schemas.microsoft.com/office/drawing/2016/5/13/chartex" xmlns:cx8="http://schemas.microsoft.com/office/drawing/2016/5/14/chartex" xmlns:mc="http://schemas.openxmlformats.org/markup-compatibility/2006" xmlns:o="urn:schemas-microsoft-com:office:office" xmlns:r="http://schemas.openxmlformats.org/officeDocument/2006/relationships" xmlns:m="http://schemas.openxmlformats.org/officeDocument/2006/math" xmlns:v="urn:schemas-microsoft-com:vml" xmlns:wp14="http://schemas.microsoft.com/office/word/2010/wordprocessingDrawing" xmlns:wp="http://schemas.openxmlformats.org/drawingml/2006/wordprocessingDrawing" xmlns:w10="urn:schemas-microsoft-com:office:word" xmlns:w="http://schemas.openxmlformats.org/wordprocessingml/2006/main" xmlns:w14="http://schemas.microsoft.com/office/word/2010/wordml" xmlns:w15="http://schemas.microsoft.com/office/word/2012/wordml" xmlns:w16se="http://schemas.microsoft.com/office/word/2015/wordml/symex" xmlns:wpg="http://schemas.microsoft.com/office/word/2010/wordprocessingGroup" xmlns:wpi="http://schemas.microsoft.com/office/word/2010/wordprocessingInk" xmlns:wne="http://schemas.microsoft.com/office/word/2006/wordml" xmlns:wps="http://schemas.microsoft.com/office/word/2010/wordprocessingShape" mc:Ignorable="w14 w15 w16se wp14">
+<w:document xmlns:wpc="http://schemas.microsoft.com/office/word/2010/wordprocessingCanvas" xmlns:mc="http://schemas.openxmlformats.org/markup-compatibility/2006" xmlns:o="urn:schemas-microsoft-com:office:office" xmlns:r="http://schemas.openxmlformats.org/officeDocument/2006/relationships" xmlns:m="http://schemas.openxmlformats.org/officeDocument/2006/math" xmlns:v="urn:schemas-microsoft-com:vml" xmlns:wp14="http://schemas.microsoft.com/office/word/2010/wordprocessingDrawing" xmlns:wp="http://schemas.openxmlformats.org/drawingml/2006/wordprocessingDrawing" xmlns:w10="urn:schemas-microsoft-com:office:word" xmlns:w="http://schemas.openxmlformats.org/wordprocessingml/2006/main" xmlns:w14="http://schemas.microsoft.com/office/word/2010/wordml" xmlns:w15="http://schemas.microsoft.com/office/word/2012/wordml" xmlns:wpg="http://schemas.microsoft.com/office/word/2010/wordprocessingGroup" xmlns:wpi="http://schemas.microsoft.com/office/word/2010/wordprocessingInk" xmlns:wne="http://schemas.microsoft.com/office/word/2006/wordml" xmlns:wps="http://schemas.microsoft.com/office/word/2010/wordprocessingShape" mc:Ignorable="w14 w15 wp14">
   <w:body>
     <w:sdt>
       <w:sdtPr>
+        <w:rPr>
+          <w:rFonts w:eastAsiaTheme="minorHAnsi"/>
+        </w:rPr>
         <w:id w:val="1455299330"/>
         <w:docPartObj>
           <w:docPartGallery w:val="Cover Pages"/>
           <w:docPartUnique/>
         </w:docPartObj>
       </w:sdtPr>
-      <w:sdtEndPr>
-        <w:rPr>
-          <w:rFonts w:eastAsiaTheme="minorHAnsi"/>
-        </w:rPr>
-      </w:sdtEndPr>
+      <w:sdtEndPr/>
       <w:sdtContent>
         <w:p>
           <w:pPr>
@@ -23,6 +22,7 @@
           <w:r>
             <w:rPr>
               <w:noProof/>
+              <w:lang w:val="en-ZA" w:eastAsia="en-ZA"/>
             </w:rPr>
             <mc:AlternateContent>
               <mc:Choice Requires="wpg">
@@ -154,6 +154,7 @@
                                       <w:calendar w:val="gregorian"/>
                                     </w:date>
                                   </w:sdtPr>
+                                  <w:sdtEndPr/>
                                   <w:sdtContent>
                                     <w:p>
                                       <w:pPr>
@@ -171,7 +172,7 @@
                                           <w:sz w:val="28"/>
                                           <w:szCs w:val="28"/>
                                         </w:rPr>
-                                        <w:t>[Date]</w:t>
+                                        <w:t xml:space="preserve">     </w:t>
                                       </w:r>
                                     </w:p>
                                   </w:sdtContent>
@@ -3432,8 +3433,8 @@
               </mc:Choice>
               <mc:Fallback>
                 <w:pict>
-                  <v:group id="Group 2" o:spid="_x0000_s1026" style="position:absolute;margin-left:0;margin-top:0;width:172.8pt;height:718.55pt;z-index:-251657216;mso-width-percent:330;mso-height-percent:950;mso-left-percent:40;mso-position-horizontal-relative:page;mso-position-vertical:center;mso-position-vertical-relative:page;mso-width-percent:330;mso-height-percent:950;mso-left-percent:40" coordsize="21945,91257" o:gfxdata="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">
-                    <v:rect id="Rectangle 3" o:spid="_x0000_s1027" style="position:absolute;width:1945;height:91257;visibility:visible;mso-wrap-style:square;v-text-anchor:middle" o:gfxdata="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" fillcolor="#44546a [3215]" stroked="f" strokeweight="1pt"/>
+                  <v:group id="Group 2" o:spid="_x0000_s1026" style="position:absolute;margin-left:0;margin-top:0;width:172.8pt;height:718.55pt;z-index:-251657216;mso-width-percent:330;mso-height-percent:950;mso-left-percent:40;mso-position-horizontal-relative:page;mso-position-vertical:center;mso-position-vertical-relative:page;mso-width-percent:330;mso-height-percent:950;mso-left-percent:40" coordsize="21945,91257" o:gfxdata="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">
+                    <v:rect id="Rectangle 3" o:spid="_x0000_s1027" style="position:absolute;width:1945;height:91257;visibility:visible;mso-wrap-style:square;v-text-anchor:middle" o:gfxdata="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" fillcolor="#44546a [3215]" stroked="f" strokeweight="1pt"/>
                     <v:shapetype id="_x0000_t15" coordsize="21600,21600" o:spt="15" adj="16200" path="m@0,l,,,21600@0,21600,21600,10800xe">
                       <v:stroke joinstyle="miter"/>
                       <v:formulas>
@@ -3445,7 +3446,7 @@
                         <v:h position="#0,topLeft" xrange="0,21600"/>
                       </v:handles>
                     </v:shapetype>
-                    <v:shape id="Pentagon 4" o:spid="_x0000_s1028" type="#_x0000_t15" style="position:absolute;top:14668;width:21945;height:5521;visibility:visible;mso-wrap-style:square;v-text-anchor:middle" o:gfxdata="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" adj="18883" fillcolor="#4472c4 [3204]" stroked="f" strokeweight="1pt">
+                    <v:shape id="Pentagon 4" o:spid="_x0000_s1028" type="#_x0000_t15" style="position:absolute;top:14668;width:21945;height:5521;visibility:visible;mso-wrap-style:square;v-text-anchor:middle" o:gfxdata="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" adj="18883" fillcolor="#4472c4 [3204]" stroked="f" strokeweight="1pt">
                       <v:textbox inset=",0,14.4pt,0">
                         <w:txbxContent>
                           <w:sdt>
@@ -3467,6 +3468,7 @@
                                 <w:calendar w:val="gregorian"/>
                               </w:date>
                             </w:sdtPr>
+                            <w:sdtEndPr/>
                             <w:sdtContent>
                               <w:p>
                                 <w:pPr>
@@ -3484,7 +3486,7 @@
                                     <w:sz w:val="28"/>
                                     <w:szCs w:val="28"/>
                                   </w:rPr>
-                                  <w:t>[Date]</w:t>
+                                  <w:t xml:space="preserve">     </w:t>
                                 </w:r>
                               </w:p>
                             </w:sdtContent>
@@ -3492,99 +3494,99 @@
                         </w:txbxContent>
                       </v:textbox>
                     </v:shape>
-                    <v:group id="Group 5" o:spid="_x0000_s1029" style="position:absolute;left:762;top:42100;width:20574;height:49103" coordorigin="806,42118" coordsize="13062,31210" o:gfxdata="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">
-                      <v:group id="Group 6" o:spid="_x0000_s1030" style="position:absolute;left:1410;top:42118;width:10478;height:31210" coordorigin="1410,42118" coordsize="10477,31210" o:gfxdata="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">
+                    <v:group id="Group 5" o:spid="_x0000_s1029" style="position:absolute;left:762;top:42100;width:20574;height:49103" coordorigin="806,42118" coordsize="13062,31210" o:gfxdata="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">
+                      <v:group id="Group 6" o:spid="_x0000_s1030" style="position:absolute;left:1410;top:42118;width:10478;height:31210" coordorigin="1410,42118" coordsize="10477,31210" o:gfxdata="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">
                         <o:lock v:ext="edit" aspectratio="t"/>
-                        <v:shape id="Freeform 20" o:spid="_x0000_s1031" style="position:absolute;left:3696;top:62168;width:1937;height:6985;visibility:visible;mso-wrap-style:square;v-text-anchor:top" coordsize="122,440" o:gfxdata="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" path="m,l39,152,84,304r38,113l122,440,76,306,39,180,6,53,,xe" fillcolor="#44546a [3215]" strokecolor="#44546a [3215]" strokeweight="0">
+                        <v:shape id="Freeform 20" o:spid="_x0000_s1031" style="position:absolute;left:3696;top:62168;width:1937;height:6985;visibility:visible;mso-wrap-style:square;v-text-anchor:top" coordsize="122,440" o:gfxdata="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" path="m,l39,152,84,304r38,113l122,440,76,306,39,180,6,53,,xe" fillcolor="#44546a [3215]" strokecolor="#44546a [3215]" strokeweight="0">
                           <v:path arrowok="t" o:connecttype="custom" o:connectlocs="0,0;61913,241300;133350,482600;193675,661988;193675,698500;120650,485775;61913,285750;9525,84138;0,0" o:connectangles="0,0,0,0,0,0,0,0,0"/>
                         </v:shape>
-                        <v:shape id="Freeform 21" o:spid="_x0000_s1032" style="position:absolute;left:5728;top:69058;width:1842;height:4270;visibility:visible;mso-wrap-style:square;v-text-anchor:top" coordsize="116,269" o:gfxdata="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" path="m,l8,19,37,93r30,74l116,269r-8,l60,169,30,98,1,25,,xe" fillcolor="#44546a [3215]" strokecolor="#44546a [3215]" strokeweight="0">
+                        <v:shape id="Freeform 21" o:spid="_x0000_s1032" style="position:absolute;left:5728;top:69058;width:1842;height:4270;visibility:visible;mso-wrap-style:square;v-text-anchor:top" coordsize="116,269" o:gfxdata="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" path="m,l8,19,37,93r30,74l116,269r-8,l60,169,30,98,1,25,,xe" fillcolor="#44546a [3215]" strokecolor="#44546a [3215]" strokeweight="0">
                           <v:path arrowok="t" o:connecttype="custom" o:connectlocs="0,0;12700,30163;58738,147638;106363,265113;184150,427038;171450,427038;95250,268288;47625,155575;1588,39688;0,0" o:connectangles="0,0,0,0,0,0,0,0,0,0"/>
                         </v:shape>
-                        <v:shape id="Freeform 22" o:spid="_x0000_s1033" style="position:absolute;left:1410;top:42118;width:2223;height:20193;visibility:visible;mso-wrap-style:square;v-text-anchor:top" coordsize="140,1272" o:gfxdata="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" path="m,l,,1,79r2,80l12,317,23,476,39,634,58,792,83,948r24,138l135,1223r5,49l138,1262,105,1106,77,949,53,792,35,634,20,476,9,317,2,159,,79,,xe" fillcolor="#44546a [3215]" strokecolor="#44546a [3215]" strokeweight="0">
+                        <v:shape id="Freeform 22" o:spid="_x0000_s1033" style="position:absolute;left:1410;top:42118;width:2223;height:20193;visibility:visible;mso-wrap-style:square;v-text-anchor:top" coordsize="140,1272" o:gfxdata="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" path="m,l,,1,79r2,80l12,317,23,476,39,634,58,792,83,948r24,138l135,1223r5,49l138,1262,105,1106,77,949,53,792,35,634,20,476,9,317,2,159,,79,,xe" fillcolor="#44546a [3215]" strokecolor="#44546a [3215]" strokeweight="0">
                           <v:path arrowok="t" o:connecttype="custom" o:connectlocs="0,0;0,0;1588,125413;4763,252413;19050,503238;36513,755650;61913,1006475;92075,1257300;131763,1504950;169863,1724025;214313,1941513;222250,2019300;219075,2003425;166688,1755775;122238,1506538;84138,1257300;55563,1006475;31750,755650;14288,503238;3175,252413;0,125413;0,0" o:connectangles="0,0,0,0,0,0,0,0,0,0,0,0,0,0,0,0,0,0,0,0,0,0"/>
                         </v:shape>
-                        <v:shape id="Freeform 23" o:spid="_x0000_s1034" style="position:absolute;left:3410;top:48611;width:715;height:13557;visibility:visible;mso-wrap-style:square;v-text-anchor:top" coordsize="45,854" o:gfxdata="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" path="m45,r,l35,66r-9,67l14,267,6,401,3,534,6,669r8,134l18,854r,-3l9,814,8,803,1,669,,534,3,401,12,267,25,132,34,66,45,xe" fillcolor="#44546a [3215]" strokecolor="#44546a [3215]" strokeweight="0">
+                        <v:shape id="Freeform 23" o:spid="_x0000_s1034" style="position:absolute;left:3410;top:48611;width:715;height:13557;visibility:visible;mso-wrap-style:square;v-text-anchor:top" coordsize="45,854" o:gfxdata="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" path="m45,r,l35,66r-9,67l14,267,6,401,3,534,6,669r8,134l18,854r,-3l9,814,8,803,1,669,,534,3,401,12,267,25,132,34,66,45,xe" fillcolor="#44546a [3215]" strokecolor="#44546a [3215]" strokeweight="0">
                           <v:path arrowok="t" o:connecttype="custom" o:connectlocs="71438,0;71438,0;55563,104775;41275,211138;22225,423863;9525,636588;4763,847725;9525,1062038;22225,1274763;28575,1355725;28575,1350963;14288,1292225;12700,1274763;1588,1062038;0,847725;4763,636588;19050,423863;39688,209550;53975,104775;71438,0" o:connectangles="0,0,0,0,0,0,0,0,0,0,0,0,0,0,0,0,0,0,0,0"/>
                         </v:shape>
-                        <v:shape id="Freeform 24" o:spid="_x0000_s1035" style="position:absolute;left:3633;top:62311;width:2444;height:9985;visibility:visible;mso-wrap-style:square;v-text-anchor:top" coordsize="154,629" o:gfxdata="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" path="m,l10,44r11,82l34,207r19,86l75,380r25,86l120,521r21,55l152,618r2,11l140,595,115,532,93,468,67,383,47,295,28,207,12,104,,xe" fillcolor="#44546a [3215]" strokecolor="#44546a [3215]" strokeweight="0">
+                        <v:shape id="Freeform 24" o:spid="_x0000_s1035" style="position:absolute;left:3633;top:62311;width:2444;height:9985;visibility:visible;mso-wrap-style:square;v-text-anchor:top" coordsize="154,629" o:gfxdata="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" path="m,l10,44r11,82l34,207r19,86l75,380r25,86l120,521r21,55l152,618r2,11l140,595,115,532,93,468,67,383,47,295,28,207,12,104,,xe" fillcolor="#44546a [3215]" strokecolor="#44546a [3215]" strokeweight="0">
                           <v:path arrowok="t" o:connecttype="custom" o:connectlocs="0,0;15875,69850;33338,200025;53975,328613;84138,465138;119063,603250;158750,739775;190500,827088;223838,914400;241300,981075;244475,998538;222250,944563;182563,844550;147638,742950;106363,608013;74613,468313;44450,328613;19050,165100;0,0" o:connectangles="0,0,0,0,0,0,0,0,0,0,0,0,0,0,0,0,0,0,0"/>
                         </v:shape>
-                        <v:shape id="Freeform 25" o:spid="_x0000_s1036" style="position:absolute;left:6204;top:72233;width:524;height:1095;visibility:visible;mso-wrap-style:square;v-text-anchor:top" coordsize="33,69" o:gfxdata="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" path="m,l33,69r-9,l12,35,,xe" fillcolor="#44546a [3215]" strokecolor="#44546a [3215]" strokeweight="0">
+                        <v:shape id="Freeform 25" o:spid="_x0000_s1036" style="position:absolute;left:6204;top:72233;width:524;height:1095;visibility:visible;mso-wrap-style:square;v-text-anchor:top" coordsize="33,69" o:gfxdata="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" path="m,l33,69r-9,l12,35,,xe" fillcolor="#44546a [3215]" strokecolor="#44546a [3215]" strokeweight="0">
                           <v:path arrowok="t" o:connecttype="custom" o:connectlocs="0,0;52388,109538;38100,109538;19050,55563;0,0" o:connectangles="0,0,0,0,0"/>
                         </v:shape>
-                        <v:shape id="Freeform 26" o:spid="_x0000_s1037" style="position:absolute;left:3553;top:61533;width:238;height:1476;visibility:visible;mso-wrap-style:square;v-text-anchor:top" coordsize="15,93" o:gfxdata="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" path="m,l9,37r,3l15,93,5,49,,xe" fillcolor="#44546a [3215]" strokecolor="#44546a [3215]" strokeweight="0">
+                        <v:shape id="Freeform 26" o:spid="_x0000_s1037" style="position:absolute;left:3553;top:61533;width:238;height:1476;visibility:visible;mso-wrap-style:square;v-text-anchor:top" coordsize="15,93" o:gfxdata="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" path="m,l9,37r,3l15,93,5,49,,xe" fillcolor="#44546a [3215]" strokecolor="#44546a [3215]" strokeweight="0">
                           <v:path arrowok="t" o:connecttype="custom" o:connectlocs="0,0;14288,58738;14288,63500;23813,147638;7938,77788;0,0" o:connectangles="0,0,0,0,0,0"/>
                         </v:shape>
-                        <v:shape id="Freeform 27" o:spid="_x0000_s1038" style="position:absolute;left:5633;top:56897;width:6255;height:12161;visibility:visible;mso-wrap-style:square;v-text-anchor:top" coordsize="394,766" o:gfxdata="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" path="m394,r,l356,38,319,77r-35,40l249,160r-42,58l168,276r-37,63l98,402,69,467,45,535,26,604,14,673,7,746,6,766,,749r1,-5l7,673,21,603,40,533,65,466,94,400r33,-64l164,275r40,-60l248,158r34,-42l318,76,354,37,394,xe" fillcolor="#44546a [3215]" strokecolor="#44546a [3215]" strokeweight="0">
+                        <v:shape id="Freeform 27" o:spid="_x0000_s1038" style="position:absolute;left:5633;top:56897;width:6255;height:12161;visibility:visible;mso-wrap-style:square;v-text-anchor:top" coordsize="394,766" o:gfxdata="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" path="m394,r,l356,38,319,77r-35,40l249,160r-42,58l168,276r-37,63l98,402,69,467,45,535,26,604,14,673,7,746,6,766,,749r1,-5l7,673,21,603,40,533,65,466,94,400r33,-64l164,275r40,-60l248,158r34,-42l318,76,354,37,394,xe" fillcolor="#44546a [3215]" strokecolor="#44546a [3215]" strokeweight="0">
                           <v:path arrowok="t" o:connecttype="custom" o:connectlocs="625475,0;625475,0;565150,60325;506413,122238;450850,185738;395288,254000;328613,346075;266700,438150;207963,538163;155575,638175;109538,741363;71438,849313;41275,958850;22225,1068388;11113,1184275;9525,1216025;0,1189038;1588,1181100;11113,1068388;33338,957263;63500,846138;103188,739775;149225,635000;201613,533400;260350,436563;323850,341313;393700,250825;447675,184150;504825,120650;561975,58738;625475,0" o:connectangles="0,0,0,0,0,0,0,0,0,0,0,0,0,0,0,0,0,0,0,0,0,0,0,0,0,0,0,0,0,0,0"/>
                         </v:shape>
-                        <v:shape id="Freeform 28" o:spid="_x0000_s1039" style="position:absolute;left:5633;top:69153;width:571;height:3080;visibility:visible;mso-wrap-style:square;v-text-anchor:top" coordsize="36,194" o:gfxdata="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" path="m,l6,16r1,3l11,80r9,52l33,185r3,9l21,161,15,145,5,81,1,41,,xe" fillcolor="#44546a [3215]" strokecolor="#44546a [3215]" strokeweight="0">
+                        <v:shape id="Freeform 28" o:spid="_x0000_s1039" style="position:absolute;left:5633;top:69153;width:571;height:3080;visibility:visible;mso-wrap-style:square;v-text-anchor:top" coordsize="36,194" o:gfxdata="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" path="m,l6,16r1,3l11,80r9,52l33,185r3,9l21,161,15,145,5,81,1,41,,xe" fillcolor="#44546a [3215]" strokecolor="#44546a [3215]" strokeweight="0">
                           <v:path arrowok="t" o:connecttype="custom" o:connectlocs="0,0;9525,25400;11113,30163;17463,127000;31750,209550;52388,293688;57150,307975;33338,255588;23813,230188;7938,128588;1588,65088;0,0" o:connectangles="0,0,0,0,0,0,0,0,0,0,0,0"/>
                         </v:shape>
-                        <v:shape id="Freeform 29" o:spid="_x0000_s1040" style="position:absolute;left:6077;top:72296;width:493;height:1032;visibility:visible;mso-wrap-style:square;v-text-anchor:top" coordsize="31,65" o:gfxdata="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" path="m,l31,65r-8,l,xe" fillcolor="#44546a [3215]" strokecolor="#44546a [3215]" strokeweight="0">
+                        <v:shape id="Freeform 29" o:spid="_x0000_s1040" style="position:absolute;left:6077;top:72296;width:493;height:1032;visibility:visible;mso-wrap-style:square;v-text-anchor:top" coordsize="31,65" o:gfxdata="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" path="m,l31,65r-8,l,xe" fillcolor="#44546a [3215]" strokecolor="#44546a [3215]" strokeweight="0">
                           <v:path arrowok="t" o:connecttype="custom" o:connectlocs="0,0;49213,103188;36513,103188;0,0" o:connectangles="0,0,0,0"/>
                         </v:shape>
-                        <v:shape id="Freeform 30" o:spid="_x0000_s1041" style="position:absolute;left:5633;top:68788;width:111;height:666;visibility:visible;mso-wrap-style:square;v-text-anchor:top" coordsize="7,42" o:gfxdata="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" path="m,l6,17,7,42,6,39,,23,,xe" fillcolor="#44546a [3215]" strokecolor="#44546a [3215]" strokeweight="0">
+                        <v:shape id="Freeform 30" o:spid="_x0000_s1041" style="position:absolute;left:5633;top:68788;width:111;height:666;visibility:visible;mso-wrap-style:square;v-text-anchor:top" coordsize="7,42" o:gfxdata="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" path="m,l6,17,7,42,6,39,,23,,xe" fillcolor="#44546a [3215]" strokecolor="#44546a [3215]" strokeweight="0">
                           <v:path arrowok="t" o:connecttype="custom" o:connectlocs="0,0;9525,26988;11113,66675;9525,61913;0,36513;0,0" o:connectangles="0,0,0,0,0,0"/>
                         </v:shape>
-                        <v:shape id="Freeform 31" o:spid="_x0000_s1042" style="position:absolute;left:5871;top:71455;width:714;height:1873;visibility:visible;mso-wrap-style:square;v-text-anchor:top" coordsize="45,118" o:gfxdata="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" path="m,l6,16,21,49,33,84r12,34l44,118,13,53,11,42,,xe" fillcolor="#44546a [3215]" strokecolor="#44546a [3215]" strokeweight="0">
+                        <v:shape id="Freeform 31" o:spid="_x0000_s1042" style="position:absolute;left:5871;top:71455;width:714;height:1873;visibility:visible;mso-wrap-style:square;v-text-anchor:top" coordsize="45,118" o:gfxdata="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" path="m,l6,16,21,49,33,84r12,34l44,118,13,53,11,42,,xe" fillcolor="#44546a [3215]" strokecolor="#44546a [3215]" strokeweight="0">
                           <v:path arrowok="t" o:connecttype="custom" o:connectlocs="0,0;9525,25400;33338,77788;52388,133350;71438,187325;69850,187325;20638,84138;17463,66675;0,0" o:connectangles="0,0,0,0,0,0,0,0,0"/>
                         </v:shape>
                       </v:group>
-                      <v:group id="Group 7" o:spid="_x0000_s1043" style="position:absolute;left:806;top:48269;width:13063;height:25059" coordorigin="806,46499" coordsize="8747,16779" o:gfxdata="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">
+                      <v:group id="Group 7" o:spid="_x0000_s1043" style="position:absolute;left:806;top:48269;width:13063;height:25059" coordorigin="806,46499" coordsize="8747,16779" o:gfxdata="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">
                         <o:lock v:ext="edit" aspectratio="t"/>
-                        <v:shape id="Freeform 8" o:spid="_x0000_s1044" style="position:absolute;left:1187;top:51897;width:1984;height:7143;visibility:visible;mso-wrap-style:square;v-text-anchor:top" coordsize="125,450" o:gfxdata="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" path="m,l41,155,86,309r39,116l125,450,79,311,41,183,7,54,,xe" fillcolor="#44546a [3215]" strokecolor="#44546a [3215]" strokeweight="0">
+                        <v:shape id="Freeform 8" o:spid="_x0000_s1044" style="position:absolute;left:1187;top:51897;width:1984;height:7143;visibility:visible;mso-wrap-style:square;v-text-anchor:top" coordsize="125,450" o:gfxdata="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" path="m,l41,155,86,309r39,116l125,450,79,311,41,183,7,54,,xe" fillcolor="#44546a [3215]" strokecolor="#44546a [3215]" strokeweight="0">
                           <v:fill opacity="13107f"/>
                           <v:stroke opacity="13107f"/>
                           <v:path arrowok="t" o:connecttype="custom" o:connectlocs="0,0;65088,246063;136525,490538;198438,674688;198438,714375;125413,493713;65088,290513;11113,85725;0,0" o:connectangles="0,0,0,0,0,0,0,0,0"/>
                         </v:shape>
-                        <v:shape id="Freeform 9" o:spid="_x0000_s1045" style="position:absolute;left:3282;top:58913;width:1874;height:4366;visibility:visible;mso-wrap-style:square;v-text-anchor:top" coordsize="118,275" o:gfxdata="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" path="m,l8,20,37,96r32,74l118,275r-9,l61,174,30,100,,26,,xe" fillcolor="#44546a [3215]" strokecolor="#44546a [3215]" strokeweight="0">
+                        <v:shape id="Freeform 9" o:spid="_x0000_s1045" style="position:absolute;left:3282;top:58913;width:1874;height:4366;visibility:visible;mso-wrap-style:square;v-text-anchor:top" coordsize="118,275" o:gfxdata="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" path="m,l8,20,37,96r32,74l118,275r-9,l61,174,30,100,,26,,xe" fillcolor="#44546a [3215]" strokecolor="#44546a [3215]" strokeweight="0">
                           <v:fill opacity="13107f"/>
                           <v:stroke opacity="13107f"/>
                           <v:path arrowok="t" o:connecttype="custom" o:connectlocs="0,0;12700,31750;58738,152400;109538,269875;187325,436563;173038,436563;96838,276225;47625,158750;0,41275;0,0" o:connectangles="0,0,0,0,0,0,0,0,0,0"/>
                         </v:shape>
-                        <v:shape id="Freeform 10" o:spid="_x0000_s1046" style="position:absolute;left:806;top:50103;width:317;height:1921;visibility:visible;mso-wrap-style:square;v-text-anchor:top" coordsize="20,121" o:gfxdata="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" path="m,l16,72r4,49l18,112,,31,,xe" fillcolor="#44546a [3215]" strokecolor="#44546a [3215]" strokeweight="0">
+                        <v:shape id="Freeform 10" o:spid="_x0000_s1046" style="position:absolute;left:806;top:50103;width:317;height:1921;visibility:visible;mso-wrap-style:square;v-text-anchor:top" coordsize="20,121" o:gfxdata="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" path="m,l16,72r4,49l18,112,,31,,xe" fillcolor="#44546a [3215]" strokecolor="#44546a [3215]" strokeweight="0">
                           <v:fill opacity="13107f"/>
                           <v:stroke opacity="13107f"/>
                           <v:path arrowok="t" o:connecttype="custom" o:connectlocs="0,0;25400,114300;31750,192088;28575,177800;0,49213;0,0" o:connectangles="0,0,0,0,0,0"/>
                         </v:shape>
-                        <v:shape id="Freeform 12" o:spid="_x0000_s1047" style="position:absolute;left:1123;top:52024;width:2509;height:10207;visibility:visible;mso-wrap-style:square;v-text-anchor:top" coordsize="158,643" o:gfxdata="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" path="m,l11,46r11,83l36,211r19,90l76,389r27,87l123,533r21,55l155,632r3,11l142,608,118,544,95,478,69,391,47,302,29,212,13,107,,xe" fillcolor="#44546a [3215]" strokecolor="#44546a [3215]" strokeweight="0">
+                        <v:shape id="Freeform 12" o:spid="_x0000_s1047" style="position:absolute;left:1123;top:52024;width:2509;height:10207;visibility:visible;mso-wrap-style:square;v-text-anchor:top" coordsize="158,643" o:gfxdata="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" path="m,l11,46r11,83l36,211r19,90l76,389r27,87l123,533r21,55l155,632r3,11l142,608,118,544,95,478,69,391,47,302,29,212,13,107,,xe" fillcolor="#44546a [3215]" strokecolor="#44546a [3215]" strokeweight="0">
                           <v:fill opacity="13107f"/>
                           <v:stroke opacity="13107f"/>
                           <v:path arrowok="t" o:connecttype="custom" o:connectlocs="0,0;17463,73025;34925,204788;57150,334963;87313,477838;120650,617538;163513,755650;195263,846138;228600,933450;246063,1003300;250825,1020763;225425,965200;187325,863600;150813,758825;109538,620713;74613,479425;46038,336550;20638,169863;0,0" o:connectangles="0,0,0,0,0,0,0,0,0,0,0,0,0,0,0,0,0,0,0"/>
                         </v:shape>
-                        <v:shape id="Freeform 13" o:spid="_x0000_s1048" style="position:absolute;left:3759;top:62152;width:524;height:1127;visibility:visible;mso-wrap-style:square;v-text-anchor:top" coordsize="33,71" o:gfxdata="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" path="m,l33,71r-9,l11,36,,xe" fillcolor="#44546a [3215]" strokecolor="#44546a [3215]" strokeweight="0">
+                        <v:shape id="Freeform 13" o:spid="_x0000_s1048" style="position:absolute;left:3759;top:62152;width:524;height:1127;visibility:visible;mso-wrap-style:square;v-text-anchor:top" coordsize="33,71" o:gfxdata="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" path="m,l33,71r-9,l11,36,,xe" fillcolor="#44546a [3215]" strokecolor="#44546a [3215]" strokeweight="0">
                           <v:fill opacity="13107f"/>
                           <v:stroke opacity="13107f"/>
                           <v:path arrowok="t" o:connecttype="custom" o:connectlocs="0,0;52388,112713;38100,112713;17463,57150;0,0" o:connectangles="0,0,0,0,0"/>
                         </v:shape>
-                        <v:shape id="Freeform 14" o:spid="_x0000_s1049" style="position:absolute;left:1060;top:51246;width:238;height:1508;visibility:visible;mso-wrap-style:square;v-text-anchor:top" coordsize="15,95" o:gfxdata="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" path="m,l8,37r,4l15,95,4,49,,xe" fillcolor="#44546a [3215]" strokecolor="#44546a [3215]" strokeweight="0">
+                        <v:shape id="Freeform 14" o:spid="_x0000_s1049" style="position:absolute;left:1060;top:51246;width:238;height:1508;visibility:visible;mso-wrap-style:square;v-text-anchor:top" coordsize="15,95" o:gfxdata="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" path="m,l8,37r,4l15,95,4,49,,xe" fillcolor="#44546a [3215]" strokecolor="#44546a [3215]" strokeweight="0">
                           <v:fill opacity="13107f"/>
                           <v:stroke opacity="13107f"/>
                           <v:path arrowok="t" o:connecttype="custom" o:connectlocs="0,0;12700,58738;12700,65088;23813,150813;6350,77788;0,0" o:connectangles="0,0,0,0,0,0"/>
                         </v:shape>
-                        <v:shape id="Freeform 15" o:spid="_x0000_s1050" style="position:absolute;left:3171;top:46499;width:6382;height:12414;visibility:visible;mso-wrap-style:square;v-text-anchor:top" coordsize="402,782" o:gfxdata="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" path="m402,r,1l363,39,325,79r-35,42l255,164r-44,58l171,284r-38,62l100,411,71,478,45,546,27,617,13,689,7,761r,21l,765r1,-4l7,688,21,616,40,545,66,475,95,409r35,-66l167,281r42,-61l253,163r34,-43l324,78,362,38,402,xe" fillcolor="#44546a [3215]" strokecolor="#44546a [3215]" strokeweight="0">
+                        <v:shape id="Freeform 15" o:spid="_x0000_s1050" style="position:absolute;left:3171;top:46499;width:6382;height:12414;visibility:visible;mso-wrap-style:square;v-text-anchor:top" coordsize="402,782" o:gfxdata="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" path="m402,r,1l363,39,325,79r-35,42l255,164r-44,58l171,284r-38,62l100,411,71,478,45,546,27,617,13,689,7,761r,21l,765r1,-4l7,688,21,616,40,545,66,475,95,409r35,-66l167,281r42,-61l253,163r34,-43l324,78,362,38,402,xe" fillcolor="#44546a [3215]" strokecolor="#44546a [3215]" strokeweight="0">
                           <v:fill opacity="13107f"/>
                           <v:stroke opacity="13107f"/>
                           <v:path arrowok="t" o:connecttype="custom" o:connectlocs="638175,0;638175,1588;576263,61913;515938,125413;460375,192088;404813,260350;334963,352425;271463,450850;211138,549275;158750,652463;112713,758825;71438,866775;42863,979488;20638,1093788;11113,1208088;11113,1241425;0,1214438;1588,1208088;11113,1092200;33338,977900;63500,865188;104775,754063;150813,649288;206375,544513;265113,446088;331788,349250;401638,258763;455613,190500;514350,123825;574675,60325;638175,0" o:connectangles="0,0,0,0,0,0,0,0,0,0,0,0,0,0,0,0,0,0,0,0,0,0,0,0,0,0,0,0,0,0,0"/>
                         </v:shape>
-                        <v:shape id="Freeform 16" o:spid="_x0000_s1051" style="position:absolute;left:3171;top:59040;width:588;height:3112;visibility:visible;mso-wrap-style:square;v-text-anchor:top" coordsize="37,196" o:gfxdata="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" path="m,l6,15r1,3l12,80r9,54l33,188r4,8l22,162,15,146,5,81,1,40,,xe" fillcolor="#44546a [3215]" strokecolor="#44546a [3215]" strokeweight="0">
+                        <v:shape id="Freeform 16" o:spid="_x0000_s1051" style="position:absolute;left:3171;top:59040;width:588;height:3112;visibility:visible;mso-wrap-style:square;v-text-anchor:top" coordsize="37,196" o:gfxdata="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" path="m,l6,15r1,3l12,80r9,54l33,188r4,8l22,162,15,146,5,81,1,40,,xe" fillcolor="#44546a [3215]" strokecolor="#44546a [3215]" strokeweight="0">
                           <v:fill opacity="13107f"/>
                           <v:stroke opacity="13107f"/>
                           <v:path arrowok="t" o:connecttype="custom" o:connectlocs="0,0;9525,23813;11113,28575;19050,127000;33338,212725;52388,298450;58738,311150;34925,257175;23813,231775;7938,128588;1588,63500;0,0" o:connectangles="0,0,0,0,0,0,0,0,0,0,0,0"/>
                         </v:shape>
-                        <v:shape id="Freeform 17" o:spid="_x0000_s1052" style="position:absolute;left:3632;top:62231;width:492;height:1048;visibility:visible;mso-wrap-style:square;v-text-anchor:top" coordsize="31,66" o:gfxdata="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" path="m,l31,66r-7,l,xe" fillcolor="#44546a [3215]" strokecolor="#44546a [3215]" strokeweight="0">
+                        <v:shape id="Freeform 17" o:spid="_x0000_s1052" style="position:absolute;left:3632;top:62231;width:492;height:1048;visibility:visible;mso-wrap-style:square;v-text-anchor:top" coordsize="31,66" o:gfxdata="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" path="m,l31,66r-7,l,xe" fillcolor="#44546a [3215]" strokecolor="#44546a [3215]" strokeweight="0">
                           <v:fill opacity="13107f"/>
                           <v:stroke opacity="13107f"/>
                           <v:path arrowok="t" o:connecttype="custom" o:connectlocs="0,0;49213,104775;38100,104775;0,0" o:connectangles="0,0,0,0"/>
                         </v:shape>
-                        <v:shape id="Freeform 18" o:spid="_x0000_s1053" style="position:absolute;left:3171;top:58644;width:111;height:682;visibility:visible;mso-wrap-style:square;v-text-anchor:top" coordsize="7,43" o:gfxdata="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" path="m,l7,17r,26l6,40,,25,,xe" fillcolor="#44546a [3215]" strokecolor="#44546a [3215]" strokeweight="0">
+                        <v:shape id="Freeform 18" o:spid="_x0000_s1053" style="position:absolute;left:3171;top:58644;width:111;height:682;visibility:visible;mso-wrap-style:square;v-text-anchor:top" coordsize="7,43" o:gfxdata="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" path="m,l7,17r,26l6,40,,25,,xe" fillcolor="#44546a [3215]" strokecolor="#44546a [3215]" strokeweight="0">
                           <v:fill opacity="13107f"/>
                           <v:stroke opacity="13107f"/>
                           <v:path arrowok="t" o:connecttype="custom" o:connectlocs="0,0;11113,26988;11113,68263;9525,63500;0,39688;0,0" o:connectangles="0,0,0,0,0,0"/>
                         </v:shape>
-                        <v:shape id="Freeform 19" o:spid="_x0000_s1054" style="position:absolute;left:3409;top:61358;width:731;height:1921;visibility:visible;mso-wrap-style:square;v-text-anchor:top" coordsize="46,121" o:gfxdata="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" path="m,l7,16,22,50,33,86r13,35l45,121,14,55,11,44,,xe" fillcolor="#44546a [3215]" strokecolor="#44546a [3215]" strokeweight="0">
+                        <v:shape id="Freeform 19" o:spid="_x0000_s1054" style="position:absolute;left:3409;top:61358;width:731;height:1921;visibility:visible;mso-wrap-style:square;v-text-anchor:top" coordsize="46,121" o:gfxdata="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" path="m,l7,16,22,50,33,86r13,35l45,121,14,55,11,44,,xe" fillcolor="#44546a [3215]" strokecolor="#44546a [3215]" strokeweight="0">
                           <v:fill opacity="13107f"/>
                           <v:stroke opacity="13107f"/>
                           <v:path arrowok="t" o:connecttype="custom" o:connectlocs="0,0;11113,25400;34925,79375;52388,136525;73025,192088;71438,192088;22225,87313;17463,69850;0,0" o:connectangles="0,0,0,0,0,0,0,0,0"/>
@@ -3600,383 +3602,7 @@
           <w:r>
             <w:rPr>
               <w:noProof/>
-            </w:rPr>
-            <mc:AlternateContent>
-              <mc:Choice Requires="wps">
-                <w:drawing>
-                  <wp:anchor distT="0" distB="0" distL="114300" distR="114300" simplePos="0" relativeHeight="251661312" behindDoc="0" locked="0" layoutInCell="1" allowOverlap="1">
-                    <wp:simplePos x="0" y="0"/>
-                    <mc:AlternateContent>
-                      <mc:Choice Requires="wp14">
-                        <wp:positionH relativeFrom="page">
-                          <wp14:pctPosHOffset>42000</wp14:pctPosHOffset>
-                        </wp:positionH>
-                      </mc:Choice>
-                      <mc:Fallback>
-                        <wp:positionH relativeFrom="page">
-                          <wp:posOffset>3263900</wp:posOffset>
-                        </wp:positionH>
-                      </mc:Fallback>
-                    </mc:AlternateContent>
-                    <mc:AlternateContent>
-                      <mc:Choice Requires="wp14">
-                        <wp:positionV relativeFrom="page">
-                          <wp14:pctPosVOffset>88000</wp14:pctPosVOffset>
-                        </wp:positionV>
-                      </mc:Choice>
-                      <mc:Fallback>
-                        <wp:positionV relativeFrom="page">
-                          <wp:posOffset>8851265</wp:posOffset>
-                        </wp:positionV>
-                      </mc:Fallback>
-                    </mc:AlternateContent>
-                    <wp:extent cx="3657600" cy="365760"/>
-                    <wp:effectExtent l="0" t="0" r="0" b="0"/>
-                    <wp:wrapNone/>
-                    <wp:docPr id="32" name="Text Box 32"/>
-                    <wp:cNvGraphicFramePr/>
-                    <a:graphic xmlns:a="http://schemas.openxmlformats.org/drawingml/2006/main">
-                      <a:graphicData uri="http://schemas.microsoft.com/office/word/2010/wordprocessingShape">
-                        <wps:wsp>
-                          <wps:cNvSpPr txBox="1"/>
-                          <wps:spPr>
-                            <a:xfrm>
-                              <a:off x="0" y="0"/>
-                              <a:ext cx="3657600" cy="365760"/>
-                            </a:xfrm>
-                            <a:prstGeom prst="rect">
-                              <a:avLst/>
-                            </a:prstGeom>
-                            <a:noFill/>
-                            <a:ln w="6350">
-                              <a:noFill/>
-                            </a:ln>
-                            <a:effectLst/>
-                          </wps:spPr>
-                          <wps:style>
-                            <a:lnRef idx="0">
-                              <a:schemeClr val="accent1"/>
-                            </a:lnRef>
-                            <a:fillRef idx="0">
-                              <a:schemeClr val="accent1"/>
-                            </a:fillRef>
-                            <a:effectRef idx="0">
-                              <a:schemeClr val="accent1"/>
-                            </a:effectRef>
-                            <a:fontRef idx="minor">
-                              <a:schemeClr val="dk1"/>
-                            </a:fontRef>
-                          </wps:style>
-                          <wps:txbx>
-                            <w:txbxContent>
-                              <w:p>
-                                <w:pPr>
-                                  <w:pStyle w:val="NoSpacing"/>
-                                  <w:rPr>
-                                    <w:color w:val="4472C4" w:themeColor="accent1"/>
-                                    <w:sz w:val="26"/>
-                                    <w:szCs w:val="26"/>
-                                  </w:rPr>
-                                </w:pPr>
-                                <w:sdt>
-                                  <w:sdtPr>
-                                    <w:rPr>
-                                      <w:color w:val="4472C4" w:themeColor="accent1"/>
-                                      <w:sz w:val="26"/>
-                                      <w:szCs w:val="26"/>
-                                    </w:rPr>
-                                    <w:alias w:val="Author"/>
-                                    <w:tag w:val=""/>
-                                    <w:id w:val="-2041584766"/>
-                                    <w:dataBinding w:prefixMappings="xmlns:ns0='http://purl.org/dc/elements/1.1/' xmlns:ns1='http://schemas.openxmlformats.org/package/2006/metadata/core-properties' " w:xpath="/ns1:coreProperties[1]/ns0:creator[1]" w:storeItemID="{6C3C8BC8-F283-45AE-878A-BAB7291924A1}"/>
-                                    <w:text/>
-                                  </w:sdtPr>
-                                  <w:sdtContent>
-                                    <w:r>
-                                      <w:rPr>
-                                        <w:color w:val="4472C4" w:themeColor="accent1"/>
-                                        <w:sz w:val="26"/>
-                                        <w:szCs w:val="26"/>
-                                      </w:rPr>
-                                      <w:t xml:space="preserve">HD </w:t>
-                                    </w:r>
-                                    <w:proofErr w:type="spellStart"/>
-                                    <w:r>
-                                      <w:rPr>
-                                        <w:color w:val="4472C4" w:themeColor="accent1"/>
-                                        <w:sz w:val="26"/>
-                                        <w:szCs w:val="26"/>
-                                      </w:rPr>
-                                      <w:t>Haasbroek</w:t>
-                                    </w:r>
-                                    <w:proofErr w:type="spellEnd"/>
-                                    <w:r>
-                                      <w:rPr>
-                                        <w:color w:val="4472C4" w:themeColor="accent1"/>
-                                        <w:sz w:val="26"/>
-                                        <w:szCs w:val="26"/>
-                                      </w:rPr>
-                                      <w:t xml:space="preserve">, Chris Dreyer, </w:t>
-                                    </w:r>
-                                    <w:proofErr w:type="spellStart"/>
-                                    <w:r>
-                                      <w:rPr>
-                                        <w:color w:val="4472C4" w:themeColor="accent1"/>
-                                        <w:sz w:val="26"/>
-                                        <w:szCs w:val="26"/>
-                                      </w:rPr>
-                                      <w:t>Idrian</w:t>
-                                    </w:r>
-                                    <w:proofErr w:type="spellEnd"/>
-                                    <w:r>
-                                      <w:rPr>
-                                        <w:color w:val="4472C4" w:themeColor="accent1"/>
-                                        <w:sz w:val="26"/>
-                                        <w:szCs w:val="26"/>
-                                      </w:rPr>
-                                      <w:t xml:space="preserve"> </w:t>
-                                    </w:r>
-                                    <w:proofErr w:type="spellStart"/>
-                                    <w:r>
-                                      <w:rPr>
-                                        <w:color w:val="4472C4" w:themeColor="accent1"/>
-                                        <w:sz w:val="26"/>
-                                        <w:szCs w:val="26"/>
-                                      </w:rPr>
-                                      <w:t>vd</w:t>
-                                    </w:r>
-                                    <w:proofErr w:type="spellEnd"/>
-                                    <w:r>
-                                      <w:rPr>
-                                        <w:color w:val="4472C4" w:themeColor="accent1"/>
-                                        <w:sz w:val="26"/>
-                                        <w:szCs w:val="26"/>
-                                      </w:rPr>
-                                      <w:t xml:space="preserve"> </w:t>
-                                    </w:r>
-                                    <w:proofErr w:type="spellStart"/>
-                                    <w:r>
-                                      <w:rPr>
-                                        <w:color w:val="4472C4" w:themeColor="accent1"/>
-                                        <w:sz w:val="26"/>
-                                        <w:szCs w:val="26"/>
-                                      </w:rPr>
-                                      <w:t>Westuizen</w:t>
-                                    </w:r>
-                                    <w:proofErr w:type="spellEnd"/>
-                                  </w:sdtContent>
-                                </w:sdt>
-                              </w:p>
-                              <w:p>
-                                <w:pPr>
-                                  <w:pStyle w:val="NoSpacing"/>
-                                  <w:rPr>
-                                    <w:color w:val="595959" w:themeColor="text1" w:themeTint="A6"/>
-                                    <w:sz w:val="20"/>
-                                    <w:szCs w:val="20"/>
-                                  </w:rPr>
-                                </w:pPr>
-                                <w:sdt>
-                                  <w:sdtPr>
-                                    <w:rPr>
-                                      <w:caps/>
-                                      <w:color w:val="595959" w:themeColor="text1" w:themeTint="A6"/>
-                                      <w:sz w:val="20"/>
-                                      <w:szCs w:val="20"/>
-                                    </w:rPr>
-                                    <w:alias w:val="Company"/>
-                                    <w:tag w:val=""/>
-                                    <w:id w:val="1558814826"/>
-                                    <w:dataBinding w:prefixMappings="xmlns:ns0='http://schemas.openxmlformats.org/officeDocument/2006/extended-properties' " w:xpath="/ns0:Properties[1]/ns0:Company[1]" w:storeItemID="{6668398D-A668-4E3E-A5EB-62B293D839F1}"/>
-                                    <w:text/>
-                                  </w:sdtPr>
-                                  <w:sdtContent>
-                                    <w:r>
-                                      <w:rPr>
-                                        <w:caps/>
-                                        <w:color w:val="595959" w:themeColor="text1" w:themeTint="A6"/>
-                                        <w:sz w:val="20"/>
-                                        <w:szCs w:val="20"/>
-                                      </w:rPr>
-                                      <w:t>HCI</w:t>
-                                    </w:r>
-                                  </w:sdtContent>
-                                </w:sdt>
-                              </w:p>
-                            </w:txbxContent>
-                          </wps:txbx>
-                          <wps:bodyPr rot="0" spcFirstLastPara="0" vertOverflow="overflow" horzOverflow="overflow" vert="horz" wrap="square" lIns="0" tIns="0" rIns="0" bIns="0" numCol="1" spcCol="0" rtlCol="0" fromWordArt="0" anchor="b" anchorCtr="0" forceAA="0" compatLnSpc="1">
-                            <a:prstTxWarp prst="textNoShape">
-                              <a:avLst/>
-                            </a:prstTxWarp>
-                            <a:spAutoFit/>
-                          </wps:bodyPr>
-                        </wps:wsp>
-                      </a:graphicData>
-                    </a:graphic>
-                    <wp14:sizeRelH relativeFrom="page">
-                      <wp14:pctWidth>45000</wp14:pctWidth>
-                    </wp14:sizeRelH>
-                    <wp14:sizeRelV relativeFrom="margin">
-                      <wp14:pctHeight>0</wp14:pctHeight>
-                    </wp14:sizeRelV>
-                  </wp:anchor>
-                </w:drawing>
-              </mc:Choice>
-              <mc:Fallback>
-                <w:pict>
-                  <v:shapetype id="_x0000_t202" coordsize="21600,21600" o:spt="202" path="m,l,21600r21600,l21600,xe">
-                    <v:stroke joinstyle="miter"/>
-                    <v:path gradientshapeok="t" o:connecttype="rect"/>
-                  </v:shapetype>
-                  <v:shape id="Text Box 32" o:spid="_x0000_s1055" type="#_x0000_t202" style="position:absolute;margin-left:0;margin-top:0;width:4in;height:28.8pt;z-index:251661312;visibility:visible;mso-wrap-style:square;mso-width-percent:450;mso-height-percent:0;mso-left-percent:420;mso-top-percent:880;mso-wrap-distance-left:9pt;mso-wrap-distance-top:0;mso-wrap-distance-right:9pt;mso-wrap-distance-bottom:0;mso-position-horizontal-relative:page;mso-position-vertical-relative:page;mso-width-percent:450;mso-height-percent:0;mso-left-percent:420;mso-top-percent:880;mso-width-relative:page;mso-height-relative:margin;v-text-anchor:bottom" o:gfxdata="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" filled="f" stroked="f" strokeweight=".5pt">
-                    <v:textbox style="mso-fit-shape-to-text:t" inset="0,0,0,0">
-                      <w:txbxContent>
-                        <w:p>
-                          <w:pPr>
-                            <w:pStyle w:val="NoSpacing"/>
-                            <w:rPr>
-                              <w:color w:val="4472C4" w:themeColor="accent1"/>
-                              <w:sz w:val="26"/>
-                              <w:szCs w:val="26"/>
-                            </w:rPr>
-                          </w:pPr>
-                          <w:sdt>
-                            <w:sdtPr>
-                              <w:rPr>
-                                <w:color w:val="4472C4" w:themeColor="accent1"/>
-                                <w:sz w:val="26"/>
-                                <w:szCs w:val="26"/>
-                              </w:rPr>
-                              <w:alias w:val="Author"/>
-                              <w:tag w:val=""/>
-                              <w:id w:val="-2041584766"/>
-                              <w:dataBinding w:prefixMappings="xmlns:ns0='http://purl.org/dc/elements/1.1/' xmlns:ns1='http://schemas.openxmlformats.org/package/2006/metadata/core-properties' " w:xpath="/ns1:coreProperties[1]/ns0:creator[1]" w:storeItemID="{6C3C8BC8-F283-45AE-878A-BAB7291924A1}"/>
-                              <w:text/>
-                            </w:sdtPr>
-                            <w:sdtContent>
-                              <w:r>
-                                <w:rPr>
-                                  <w:color w:val="4472C4" w:themeColor="accent1"/>
-                                  <w:sz w:val="26"/>
-                                  <w:szCs w:val="26"/>
-                                </w:rPr>
-                                <w:t xml:space="preserve">HD </w:t>
-                              </w:r>
-                              <w:proofErr w:type="spellStart"/>
-                              <w:r>
-                                <w:rPr>
-                                  <w:color w:val="4472C4" w:themeColor="accent1"/>
-                                  <w:sz w:val="26"/>
-                                  <w:szCs w:val="26"/>
-                                </w:rPr>
-                                <w:t>Haasbroek</w:t>
-                              </w:r>
-                              <w:proofErr w:type="spellEnd"/>
-                              <w:r>
-                                <w:rPr>
-                                  <w:color w:val="4472C4" w:themeColor="accent1"/>
-                                  <w:sz w:val="26"/>
-                                  <w:szCs w:val="26"/>
-                                </w:rPr>
-                                <w:t xml:space="preserve">, Chris Dreyer, </w:t>
-                              </w:r>
-                              <w:proofErr w:type="spellStart"/>
-                              <w:r>
-                                <w:rPr>
-                                  <w:color w:val="4472C4" w:themeColor="accent1"/>
-                                  <w:sz w:val="26"/>
-                                  <w:szCs w:val="26"/>
-                                </w:rPr>
-                                <w:t>Idrian</w:t>
-                              </w:r>
-                              <w:proofErr w:type="spellEnd"/>
-                              <w:r>
-                                <w:rPr>
-                                  <w:color w:val="4472C4" w:themeColor="accent1"/>
-                                  <w:sz w:val="26"/>
-                                  <w:szCs w:val="26"/>
-                                </w:rPr>
-                                <w:t xml:space="preserve"> </w:t>
-                              </w:r>
-                              <w:proofErr w:type="spellStart"/>
-                              <w:r>
-                                <w:rPr>
-                                  <w:color w:val="4472C4" w:themeColor="accent1"/>
-                                  <w:sz w:val="26"/>
-                                  <w:szCs w:val="26"/>
-                                </w:rPr>
-                                <w:t>vd</w:t>
-                              </w:r>
-                              <w:proofErr w:type="spellEnd"/>
-                              <w:r>
-                                <w:rPr>
-                                  <w:color w:val="4472C4" w:themeColor="accent1"/>
-                                  <w:sz w:val="26"/>
-                                  <w:szCs w:val="26"/>
-                                </w:rPr>
-                                <w:t xml:space="preserve"> </w:t>
-                              </w:r>
-                              <w:proofErr w:type="spellStart"/>
-                              <w:r>
-                                <w:rPr>
-                                  <w:color w:val="4472C4" w:themeColor="accent1"/>
-                                  <w:sz w:val="26"/>
-                                  <w:szCs w:val="26"/>
-                                </w:rPr>
-                                <w:t>Westuizen</w:t>
-                              </w:r>
-                              <w:proofErr w:type="spellEnd"/>
-                            </w:sdtContent>
-                          </w:sdt>
-                        </w:p>
-                        <w:p>
-                          <w:pPr>
-                            <w:pStyle w:val="NoSpacing"/>
-                            <w:rPr>
-                              <w:color w:val="595959" w:themeColor="text1" w:themeTint="A6"/>
-                              <w:sz w:val="20"/>
-                              <w:szCs w:val="20"/>
-                            </w:rPr>
-                          </w:pPr>
-                          <w:sdt>
-                            <w:sdtPr>
-                              <w:rPr>
-                                <w:caps/>
-                                <w:color w:val="595959" w:themeColor="text1" w:themeTint="A6"/>
-                                <w:sz w:val="20"/>
-                                <w:szCs w:val="20"/>
-                              </w:rPr>
-                              <w:alias w:val="Company"/>
-                              <w:tag w:val=""/>
-                              <w:id w:val="1558814826"/>
-                              <w:dataBinding w:prefixMappings="xmlns:ns0='http://schemas.openxmlformats.org/officeDocument/2006/extended-properties' " w:xpath="/ns0:Properties[1]/ns0:Company[1]" w:storeItemID="{6668398D-A668-4E3E-A5EB-62B293D839F1}"/>
-                              <w:text/>
-                            </w:sdtPr>
-                            <w:sdtContent>
-                              <w:r>
-                                <w:rPr>
-                                  <w:caps/>
-                                  <w:color w:val="595959" w:themeColor="text1" w:themeTint="A6"/>
-                                  <w:sz w:val="20"/>
-                                  <w:szCs w:val="20"/>
-                                </w:rPr>
-                                <w:t>HCI</w:t>
-                              </w:r>
-                            </w:sdtContent>
-                          </w:sdt>
-                        </w:p>
-                      </w:txbxContent>
-                    </v:textbox>
-                    <w10:wrap anchorx="page" anchory="page"/>
-                  </v:shape>
-                </w:pict>
-              </mc:Fallback>
-            </mc:AlternateContent>
-          </w:r>
-          <w:r>
-            <w:rPr>
-              <w:noProof/>
+              <w:lang w:val="en-ZA" w:eastAsia="en-ZA"/>
             </w:rPr>
             <mc:AlternateContent>
               <mc:Choice Requires="wps">
@@ -4069,6 +3695,7 @@
                                     <w:dataBinding w:prefixMappings="xmlns:ns0='http://purl.org/dc/elements/1.1/' xmlns:ns1='http://schemas.openxmlformats.org/package/2006/metadata/core-properties' " w:xpath="/ns1:coreProperties[1]/ns0:title[1]" w:storeItemID="{6C3C8BC8-F283-45AE-878A-BAB7291924A1}"/>
                                     <w:text/>
                                   </w:sdtPr>
+                                  <w:sdtEndPr/>
                                   <w:sdtContent>
                                     <w:r>
                                       <w:rPr>
@@ -4101,18 +3728,28 @@
                                     <w:alias w:val="Subtitle"/>
                                     <w:tag w:val=""/>
                                     <w:id w:val="-1148361611"/>
-                                    <w:showingPlcHdr/>
                                     <w:dataBinding w:prefixMappings="xmlns:ns0='http://purl.org/dc/elements/1.1/' xmlns:ns1='http://schemas.openxmlformats.org/package/2006/metadata/core-properties' " w:xpath="/ns1:coreProperties[1]/ns0:subject[1]" w:storeItemID="{6C3C8BC8-F283-45AE-878A-BAB7291924A1}"/>
                                     <w:text/>
                                   </w:sdtPr>
+                                  <w:sdtEndPr/>
                                   <w:sdtContent>
+                                    <w:proofErr w:type="spellStart"/>
                                     <w:r>
                                       <w:rPr>
                                         <w:color w:val="404040" w:themeColor="text1" w:themeTint="BF"/>
                                         <w:sz w:val="36"/>
                                         <w:szCs w:val="36"/>
                                       </w:rPr>
-                                      <w:t>[Document subtitle]</w:t>
+                                      <w:t>Numetro</w:t>
+                                    </w:r>
+                                    <w:proofErr w:type="spellEnd"/>
+                                    <w:r>
+                                      <w:rPr>
+                                        <w:color w:val="404040" w:themeColor="text1" w:themeTint="BF"/>
+                                        <w:sz w:val="36"/>
+                                        <w:szCs w:val="36"/>
+                                      </w:rPr>
+                                      <w:t xml:space="preserve"> app</w:t>
                                     </w:r>
                                   </w:sdtContent>
                                 </w:sdt>
@@ -4139,7 +3776,11 @@
               </mc:Choice>
               <mc:Fallback>
                 <w:pict>
-                  <v:shape id="Text Box 1" o:spid="_x0000_s1056" type="#_x0000_t202" style="position:absolute;margin-left:0;margin-top:0;width:4in;height:84.25pt;z-index:251660288;visibility:visible;mso-wrap-style:square;mso-width-percent:450;mso-height-percent:0;mso-left-percent:420;mso-top-percent:175;mso-wrap-distance-left:9pt;mso-wrap-distance-top:0;mso-wrap-distance-right:9pt;mso-wrap-distance-bottom:0;mso-position-horizontal-relative:page;mso-position-vertical-relative:page;mso-width-percent:450;mso-height-percent:0;mso-left-percent:420;mso-top-percent:175;mso-width-relative:page;mso-height-relative:margin;v-text-anchor:top" o:gfxdata="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" filled="f" stroked="f" strokeweight=".5pt">
+                  <v:shapetype id="_x0000_t202" coordsize="21600,21600" o:spt="202" path="m,l,21600r21600,l21600,xe">
+                    <v:stroke joinstyle="miter"/>
+                    <v:path gradientshapeok="t" o:connecttype="rect"/>
+                  </v:shapetype>
+                  <v:shape id="Text Box 1" o:spid="_x0000_s1055" type="#_x0000_t202" style="position:absolute;margin-left:0;margin-top:0;width:4in;height:84.25pt;z-index:251660288;visibility:visible;mso-wrap-style:square;mso-width-percent:450;mso-height-percent:0;mso-left-percent:420;mso-top-percent:175;mso-wrap-distance-left:9pt;mso-wrap-distance-top:0;mso-wrap-distance-right:9pt;mso-wrap-distance-bottom:0;mso-position-horizontal-relative:page;mso-position-vertical-relative:page;mso-width-percent:450;mso-height-percent:0;mso-left-percent:420;mso-top-percent:175;mso-width-relative:page;mso-height-relative:margin;v-text-anchor:top" o:gfxdata="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" filled="f" stroked="f" strokeweight=".5pt">
                     <v:textbox style="mso-fit-shape-to-text:t" inset="0,0,0,0">
                       <w:txbxContent>
                         <w:p>
@@ -4165,6 +3806,7 @@
                               <w:dataBinding w:prefixMappings="xmlns:ns0='http://purl.org/dc/elements/1.1/' xmlns:ns1='http://schemas.openxmlformats.org/package/2006/metadata/core-properties' " w:xpath="/ns1:coreProperties[1]/ns0:title[1]" w:storeItemID="{6C3C8BC8-F283-45AE-878A-BAB7291924A1}"/>
                               <w:text/>
                             </w:sdtPr>
+                            <w:sdtEndPr/>
                             <w:sdtContent>
                               <w:r>
                                 <w:rPr>
@@ -4197,18 +3839,28 @@
                               <w:alias w:val="Subtitle"/>
                               <w:tag w:val=""/>
                               <w:id w:val="-1148361611"/>
-                              <w:showingPlcHdr/>
                               <w:dataBinding w:prefixMappings="xmlns:ns0='http://purl.org/dc/elements/1.1/' xmlns:ns1='http://schemas.openxmlformats.org/package/2006/metadata/core-properties' " w:xpath="/ns1:coreProperties[1]/ns0:subject[1]" w:storeItemID="{6C3C8BC8-F283-45AE-878A-BAB7291924A1}"/>
                               <w:text/>
                             </w:sdtPr>
+                            <w:sdtEndPr/>
                             <w:sdtContent>
+                              <w:proofErr w:type="spellStart"/>
                               <w:r>
                                 <w:rPr>
                                   <w:color w:val="404040" w:themeColor="text1" w:themeTint="BF"/>
                                   <w:sz w:val="36"/>
                                   <w:szCs w:val="36"/>
                                 </w:rPr>
-                                <w:t>[Document subtitle]</w:t>
+                                <w:t>Numetro</w:t>
+                              </w:r>
+                              <w:proofErr w:type="spellEnd"/>
+                              <w:r>
+                                <w:rPr>
+                                  <w:color w:val="404040" w:themeColor="text1" w:themeTint="BF"/>
+                                  <w:sz w:val="36"/>
+                                  <w:szCs w:val="36"/>
+                                </w:rPr>
+                                <w:t xml:space="preserve"> app</w:t>
                               </w:r>
                             </w:sdtContent>
                           </w:sdt>
@@ -4224,9 +3876,373 @@
         </w:p>
         <w:p>
           <w:r>
+            <w:rPr>
+              <w:noProof/>
+              <w:lang w:val="en-ZA" w:eastAsia="en-ZA"/>
+            </w:rPr>
+            <mc:AlternateContent>
+              <mc:Choice Requires="wps">
+                <w:drawing>
+                  <wp:anchor distT="0" distB="0" distL="114300" distR="114300" simplePos="0" relativeHeight="251661312" behindDoc="0" locked="0" layoutInCell="1" allowOverlap="1">
+                    <wp:simplePos x="0" y="0"/>
+                    <wp:positionH relativeFrom="page">
+                      <wp:posOffset>3293110</wp:posOffset>
+                    </wp:positionH>
+                    <wp:positionV relativeFrom="page">
+                      <wp:posOffset>3422015</wp:posOffset>
+                    </wp:positionV>
+                    <wp:extent cx="3657600" cy="365760"/>
+                    <wp:effectExtent l="0" t="0" r="0" b="0"/>
+                    <wp:wrapNone/>
+                    <wp:docPr id="32" name="Text Box 32"/>
+                    <wp:cNvGraphicFramePr/>
+                    <a:graphic xmlns:a="http://schemas.openxmlformats.org/drawingml/2006/main">
+                      <a:graphicData uri="http://schemas.microsoft.com/office/word/2010/wordprocessingShape">
+                        <wps:wsp>
+                          <wps:cNvSpPr txBox="1"/>
+                          <wps:spPr>
+                            <a:xfrm>
+                              <a:off x="0" y="0"/>
+                              <a:ext cx="3657600" cy="365760"/>
+                            </a:xfrm>
+                            <a:prstGeom prst="rect">
+                              <a:avLst/>
+                            </a:prstGeom>
+                            <a:noFill/>
+                            <a:ln w="6350">
+                              <a:noFill/>
+                            </a:ln>
+                            <a:effectLst/>
+                          </wps:spPr>
+                          <wps:style>
+                            <a:lnRef idx="0">
+                              <a:schemeClr val="accent1"/>
+                            </a:lnRef>
+                            <a:fillRef idx="0">
+                              <a:schemeClr val="accent1"/>
+                            </a:fillRef>
+                            <a:effectRef idx="0">
+                              <a:schemeClr val="accent1"/>
+                            </a:effectRef>
+                            <a:fontRef idx="minor">
+                              <a:schemeClr val="dk1"/>
+                            </a:fontRef>
+                          </wps:style>
+                          <wps:txbx>
+                            <w:txbxContent>
+                              <w:p>
+                                <w:pPr>
+                                  <w:pStyle w:val="NoSpacing"/>
+                                  <w:rPr>
+                                    <w:color w:val="4472C4" w:themeColor="accent1"/>
+                                    <w:sz w:val="32"/>
+                                    <w:szCs w:val="26"/>
+                                  </w:rPr>
+                                </w:pPr>
+                                <w:r>
+                                  <w:rPr>
+                                    <w:color w:val="4472C4" w:themeColor="accent1"/>
+                                    <w:sz w:val="32"/>
+                                    <w:szCs w:val="26"/>
+                                  </w:rPr>
+                                  <w:t xml:space="preserve">HD </w:t>
+                                </w:r>
+                                <w:proofErr w:type="spellStart"/>
+                                <w:r>
+                                  <w:rPr>
+                                    <w:color w:val="4472C4" w:themeColor="accent1"/>
+                                    <w:sz w:val="32"/>
+                                    <w:szCs w:val="26"/>
+                                  </w:rPr>
+                                  <w:t>Haasbroek</w:t>
+                                </w:r>
+                                <w:proofErr w:type="spellEnd"/>
+                                <w:r>
+                                  <w:rPr>
+                                    <w:color w:val="4472C4" w:themeColor="accent1"/>
+                                    <w:sz w:val="32"/>
+                                    <w:szCs w:val="26"/>
+                                  </w:rPr>
+                                  <w:t xml:space="preserve">, </w:t>
+                                </w:r>
+                              </w:p>
+                              <w:p>
+                                <w:pPr>
+                                  <w:pStyle w:val="NoSpacing"/>
+                                  <w:rPr>
+                                    <w:color w:val="4472C4" w:themeColor="accent1"/>
+                                    <w:sz w:val="32"/>
+                                    <w:szCs w:val="26"/>
+                                  </w:rPr>
+                                </w:pPr>
+                                <w:r>
+                                  <w:rPr>
+                                    <w:color w:val="4472C4" w:themeColor="accent1"/>
+                                    <w:sz w:val="32"/>
+                                    <w:szCs w:val="26"/>
+                                  </w:rPr>
+                                  <w:t xml:space="preserve">Chris Dreyer, </w:t>
+                                </w:r>
+                              </w:p>
+                              <w:p>
+                                <w:pPr>
+                                  <w:pStyle w:val="NoSpacing"/>
+                                  <w:rPr>
+                                    <w:color w:val="4472C4" w:themeColor="accent1"/>
+                                    <w:sz w:val="32"/>
+                                    <w:szCs w:val="26"/>
+                                  </w:rPr>
+                                </w:pPr>
+                                <w:proofErr w:type="spellStart"/>
+                                <w:r>
+                                  <w:rPr>
+                                    <w:color w:val="4472C4" w:themeColor="accent1"/>
+                                    <w:sz w:val="32"/>
+                                    <w:szCs w:val="26"/>
+                                  </w:rPr>
+                                  <w:t>Idrian</w:t>
+                                </w:r>
+                                <w:proofErr w:type="spellEnd"/>
+                                <w:r>
+                                  <w:rPr>
+                                    <w:color w:val="4472C4" w:themeColor="accent1"/>
+                                    <w:sz w:val="32"/>
+                                    <w:szCs w:val="26"/>
+                                  </w:rPr>
+                                  <w:t xml:space="preserve"> van der </w:t>
+                                </w:r>
+                                <w:proofErr w:type="spellStart"/>
+                                <w:r>
+                                  <w:rPr>
+                                    <w:color w:val="4472C4" w:themeColor="accent1"/>
+                                    <w:sz w:val="32"/>
+                                    <w:szCs w:val="26"/>
+                                  </w:rPr>
+                                  <w:t>Westhuizen</w:t>
+                                </w:r>
+                                <w:proofErr w:type="spellEnd"/>
+                                <w:r>
+                                  <w:rPr>
+                                    <w:color w:val="4472C4" w:themeColor="accent1"/>
+                                    <w:sz w:val="32"/>
+                                    <w:szCs w:val="26"/>
+                                  </w:rPr>
+                                  <w:t>, u15078729</w:t>
+                                </w:r>
+                              </w:p>
+                              <w:p>
+                                <w:pPr>
+                                  <w:pStyle w:val="NoSpacing"/>
+                                  <w:rPr>
+                                    <w:color w:val="595959" w:themeColor="text1" w:themeTint="A6"/>
+                                    <w:sz w:val="36"/>
+                                    <w:szCs w:val="20"/>
+                                  </w:rPr>
+                                </w:pPr>
+                                <w:sdt>
+                                  <w:sdtPr>
+                                    <w:rPr>
+                                      <w:caps/>
+                                      <w:color w:val="595959" w:themeColor="text1" w:themeTint="A6"/>
+                                      <w:sz w:val="36"/>
+                                      <w:szCs w:val="20"/>
+                                    </w:rPr>
+                                    <w:alias w:val="Company"/>
+                                    <w:tag w:val=""/>
+                                    <w:id w:val="1558814826"/>
+                                    <w:dataBinding w:prefixMappings="xmlns:ns0='http://schemas.openxmlformats.org/officeDocument/2006/extended-properties' " w:xpath="/ns0:Properties[1]/ns0:Company[1]" w:storeItemID="{6668398D-A668-4E3E-A5EB-62B293D839F1}"/>
+                                    <w:text/>
+                                  </w:sdtPr>
+                                  <w:sdtEndPr/>
+                                  <w:sdtContent>
+                                    <w:r>
+                                      <w:rPr>
+                                        <w:caps/>
+                                        <w:color w:val="595959" w:themeColor="text1" w:themeTint="A6"/>
+                                        <w:sz w:val="36"/>
+                                        <w:szCs w:val="20"/>
+                                      </w:rPr>
+                                      <w:t>HCI</w:t>
+                                    </w:r>
+                                  </w:sdtContent>
+                                </w:sdt>
+                              </w:p>
+                            </w:txbxContent>
+                          </wps:txbx>
+                          <wps:bodyPr rot="0" spcFirstLastPara="0" vertOverflow="overflow" horzOverflow="overflow" vert="horz" wrap="square" lIns="0" tIns="0" rIns="0" bIns="0" numCol="1" spcCol="0" rtlCol="0" fromWordArt="0" anchor="b" anchorCtr="0" forceAA="0" compatLnSpc="1">
+                            <a:prstTxWarp prst="textNoShape">
+                              <a:avLst/>
+                            </a:prstTxWarp>
+                            <a:spAutoFit/>
+                          </wps:bodyPr>
+                        </wps:wsp>
+                      </a:graphicData>
+                    </a:graphic>
+                    <wp14:sizeRelH relativeFrom="page">
+                      <wp14:pctWidth>45000</wp14:pctWidth>
+                    </wp14:sizeRelH>
+                    <wp14:sizeRelV relativeFrom="margin">
+                      <wp14:pctHeight>0</wp14:pctHeight>
+                    </wp14:sizeRelV>
+                  </wp:anchor>
+                </w:drawing>
+              </mc:Choice>
+              <mc:Fallback>
+                <w:pict>
+                  <v:shape id="Text Box 32" o:spid="_x0000_s1056" type="#_x0000_t202" style="position:absolute;margin-left:259.3pt;margin-top:269.45pt;width:4in;height:28.8pt;z-index:251661312;visibility:visible;mso-wrap-style:square;mso-width-percent:450;mso-height-percent:0;mso-wrap-distance-left:9pt;mso-wrap-distance-top:0;mso-wrap-distance-right:9pt;mso-wrap-distance-bottom:0;mso-position-horizontal:absolute;mso-position-horizontal-relative:page;mso-position-vertical:absolute;mso-position-vertical-relative:page;mso-width-percent:450;mso-height-percent:0;mso-width-relative:page;mso-height-relative:margin;v-text-anchor:bottom" o:gfxdata="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" filled="f" stroked="f" strokeweight=".5pt">
+                    <v:textbox style="mso-fit-shape-to-text:t" inset="0,0,0,0">
+                      <w:txbxContent>
+                        <w:p>
+                          <w:pPr>
+                            <w:pStyle w:val="NoSpacing"/>
+                            <w:rPr>
+                              <w:color w:val="4472C4" w:themeColor="accent1"/>
+                              <w:sz w:val="32"/>
+                              <w:szCs w:val="26"/>
+                            </w:rPr>
+                          </w:pPr>
+                          <w:r>
+                            <w:rPr>
+                              <w:color w:val="4472C4" w:themeColor="accent1"/>
+                              <w:sz w:val="32"/>
+                              <w:szCs w:val="26"/>
+                            </w:rPr>
+                            <w:t xml:space="preserve">HD </w:t>
+                          </w:r>
+                          <w:proofErr w:type="spellStart"/>
+                          <w:r>
+                            <w:rPr>
+                              <w:color w:val="4472C4" w:themeColor="accent1"/>
+                              <w:sz w:val="32"/>
+                              <w:szCs w:val="26"/>
+                            </w:rPr>
+                            <w:t>Haasbroek</w:t>
+                          </w:r>
+                          <w:proofErr w:type="spellEnd"/>
+                          <w:r>
+                            <w:rPr>
+                              <w:color w:val="4472C4" w:themeColor="accent1"/>
+                              <w:sz w:val="32"/>
+                              <w:szCs w:val="26"/>
+                            </w:rPr>
+                            <w:t xml:space="preserve">, </w:t>
+                          </w:r>
+                        </w:p>
+                        <w:p>
+                          <w:pPr>
+                            <w:pStyle w:val="NoSpacing"/>
+                            <w:rPr>
+                              <w:color w:val="4472C4" w:themeColor="accent1"/>
+                              <w:sz w:val="32"/>
+                              <w:szCs w:val="26"/>
+                            </w:rPr>
+                          </w:pPr>
+                          <w:r>
+                            <w:rPr>
+                              <w:color w:val="4472C4" w:themeColor="accent1"/>
+                              <w:sz w:val="32"/>
+                              <w:szCs w:val="26"/>
+                            </w:rPr>
+                            <w:t xml:space="preserve">Chris Dreyer, </w:t>
+                          </w:r>
+                        </w:p>
+                        <w:p>
+                          <w:pPr>
+                            <w:pStyle w:val="NoSpacing"/>
+                            <w:rPr>
+                              <w:color w:val="4472C4" w:themeColor="accent1"/>
+                              <w:sz w:val="32"/>
+                              <w:szCs w:val="26"/>
+                            </w:rPr>
+                          </w:pPr>
+                          <w:proofErr w:type="spellStart"/>
+                          <w:r>
+                            <w:rPr>
+                              <w:color w:val="4472C4" w:themeColor="accent1"/>
+                              <w:sz w:val="32"/>
+                              <w:szCs w:val="26"/>
+                            </w:rPr>
+                            <w:t>Idrian</w:t>
+                          </w:r>
+                          <w:proofErr w:type="spellEnd"/>
+                          <w:r>
+                            <w:rPr>
+                              <w:color w:val="4472C4" w:themeColor="accent1"/>
+                              <w:sz w:val="32"/>
+                              <w:szCs w:val="26"/>
+                            </w:rPr>
+                            <w:t xml:space="preserve"> van der </w:t>
+                          </w:r>
+                          <w:proofErr w:type="spellStart"/>
+                          <w:r>
+                            <w:rPr>
+                              <w:color w:val="4472C4" w:themeColor="accent1"/>
+                              <w:sz w:val="32"/>
+                              <w:szCs w:val="26"/>
+                            </w:rPr>
+                            <w:t>Westhuizen</w:t>
+                          </w:r>
+                          <w:proofErr w:type="spellEnd"/>
+                          <w:r>
+                            <w:rPr>
+                              <w:color w:val="4472C4" w:themeColor="accent1"/>
+                              <w:sz w:val="32"/>
+                              <w:szCs w:val="26"/>
+                            </w:rPr>
+                            <w:t>, u15078729</w:t>
+                          </w:r>
+                        </w:p>
+                        <w:p>
+                          <w:pPr>
+                            <w:pStyle w:val="NoSpacing"/>
+                            <w:rPr>
+                              <w:color w:val="595959" w:themeColor="text1" w:themeTint="A6"/>
+                              <w:sz w:val="36"/>
+                              <w:szCs w:val="20"/>
+                            </w:rPr>
+                          </w:pPr>
+                          <w:sdt>
+                            <w:sdtPr>
+                              <w:rPr>
+                                <w:caps/>
+                                <w:color w:val="595959" w:themeColor="text1" w:themeTint="A6"/>
+                                <w:sz w:val="36"/>
+                                <w:szCs w:val="20"/>
+                              </w:rPr>
+                              <w:alias w:val="Company"/>
+                              <w:tag w:val=""/>
+                              <w:id w:val="1558814826"/>
+                              <w:dataBinding w:prefixMappings="xmlns:ns0='http://schemas.openxmlformats.org/officeDocument/2006/extended-properties' " w:xpath="/ns0:Properties[1]/ns0:Company[1]" w:storeItemID="{6668398D-A668-4E3E-A5EB-62B293D839F1}"/>
+                              <w:text/>
+                            </w:sdtPr>
+                            <w:sdtEndPr/>
+                            <w:sdtContent>
+                              <w:r>
+                                <w:rPr>
+                                  <w:caps/>
+                                  <w:color w:val="595959" w:themeColor="text1" w:themeTint="A6"/>
+                                  <w:sz w:val="36"/>
+                                  <w:szCs w:val="20"/>
+                                </w:rPr>
+                                <w:t>HCI</w:t>
+                              </w:r>
+                            </w:sdtContent>
+                          </w:sdt>
+                        </w:p>
+                      </w:txbxContent>
+                    </v:textbox>
+                    <w10:wrap anchorx="page" anchory="page"/>
+                  </v:shape>
+                </w:pict>
+              </mc:Fallback>
+            </mc:AlternateContent>
+          </w:r>
+          <w:r>
             <w:br w:type="page"/>
           </w:r>
         </w:p>
+        <w:bookmarkStart w:id="0" w:name="_GoBack" w:displacedByCustomXml="next"/>
+        <w:bookmarkEnd w:id="0" w:displacedByCustomXml="next"/>
       </w:sdtContent>
     </w:sdt>
     <w:p>
@@ -4265,10 +4281,7 @@
         <w:t xml:space="preserve"> would flow. The script was an important part</w:t>
       </w:r>
       <w:r>
-        <w:t xml:space="preserve"> of the planning since the event needed to be </w:t>
-      </w:r>
-      <w:r>
-        <w:t xml:space="preserve">coordinated </w:t>
+        <w:t xml:space="preserve"> of the planning since the event needed to be coordinated </w:t>
       </w:r>
       <w:r>
         <w:t xml:space="preserve">well and </w:t>
@@ -4330,12 +4343,7 @@
     </w:p>
     <w:p>
       <w:r>
-        <w:t xml:space="preserve">First, we will be handing out a user consent form to ensure that we have everyone’s complete permission to use their feedback in our research. </w:t>
-      </w:r>
-      <w:bookmarkStart w:id="0" w:name="_GoBack"/>
-      <w:bookmarkEnd w:id="0"/>
-      <w:r>
-        <w:t>To do the test you will follow the set of instructions that will be provided shortly and then you will receive a satisfaction survey after the last task so we can capture your feedback.</w:t>
+        <w:t>First, we will be handing out a user consent form to ensure that we have everyone’s complete permission to use their feedback in our research. To do the test you will follow the set of instructions that will be provided shortly and then you will receive a satisfaction survey after the last task so we can capture your feedback.</w:t>
       </w:r>
     </w:p>
     <w:p>
@@ -4364,6 +4372,28 @@
       </w:r>
     </w:p>
     <w:p>
+      <w:r>
+        <w:t xml:space="preserve">We tested each user one at a time by pairing a user up with one of the test administrators available, so 3 tests were performed at once, but users were separated from one another. This was to avoid any influences users might have on one another. </w:t>
+      </w:r>
+    </w:p>
+    <w:p>
+      <w:r>
+        <w:t>Each test administrator did little to assist the users while the task and tests were being performed, only when a user would ask for assistance would an administrator provide assistance, but this was taken into account while giving scores.</w:t>
+      </w:r>
+    </w:p>
+    <w:p>
+      <w:r>
+        <w:t>Each of the user tests went as planned, except for one step in the last task, which was to test the social features. All but one user struggled with the first step of this task, which was simply to locate the button that leads to the social page. This was unexpected as we did not mean to test this part of the task, but rather the social features on the page itself, because of this we adapted the scoring for this task to account for this step</w:t>
+      </w:r>
+      <w:r>
+        <w:t xml:space="preserve"> and provided assistance if we felt that users were taking a while to locate the button</w:t>
+      </w:r>
+      <w:r>
+        <w:t>.</w:t>
+      </w:r>
+      <w:r>
+        <w:t xml:space="preserve"> We made this change to see how many users scores were dragged down because of this step.</w:t>
+      </w:r>
       <w:r>
         <w:br w:type="page"/>
       </w:r>
@@ -4400,23 +4430,16 @@
     </w:p>
     <w:p>
       <w:pPr>
-        <w:pStyle w:val="ListParagraph"/>
-        <w:numPr>
-          <w:ilvl w:val="0"/>
-          <w:numId w:val="3"/>
-        </w:numPr>
-        <w:spacing w:after="160" w:line="259" w:lineRule="auto"/>
+        <w:ind w:left="720"/>
+        <w:rPr>
+          <w:i/>
+        </w:rPr>
       </w:pPr>
       <w:r>
-        <w:t>For task 2 the user starts on the movie detail page they have reached by searching for “Chips”. From here the user should attempt to view the trailer of the movie, and then view more details of the movie on an IMDB page by using the link provided.</w:t>
-      </w:r>
-    </w:p>
-    <w:p>
-      <w:pPr>
-        <w:pStyle w:val="ListParagraph"/>
-      </w:pPr>
-      <w:r>
-        <w:t>&lt;back to home&gt;</w:t>
+        <w:rPr>
+          <w:i/>
+        </w:rPr>
+        <w:t xml:space="preserve">This task was to evaluate the basic need of searching for a movie. </w:t>
       </w:r>
     </w:p>
     <w:p>
@@ -4429,7 +4452,37 @@
         <w:spacing w:after="160" w:line="259" w:lineRule="auto"/>
       </w:pPr>
       <w:r>
-        <w:t xml:space="preserve">In task 3 the user should attempt to log in to the application. If the user does not have an account yet they should create one on the sign-up page. This task will be started at the index page.  </w:t>
+        <w:t>For task 2 the user starts on the movie detail page they have reached by searching for “Chips”. From here the user should attempt to view the trailer of the movie, and then view more details of the movie on an IMDB page by using the link provided.</w:t>
+      </w:r>
+    </w:p>
+    <w:p>
+      <w:pPr>
+        <w:ind w:left="720"/>
+        <w:rPr>
+          <w:i/>
+        </w:rPr>
+      </w:pPr>
+      <w:r>
+        <w:rPr>
+          <w:i/>
+        </w:rPr>
+        <w:t xml:space="preserve">This task was to evaluate the specialized need of watching trailers and obtaining more info on a particular movie. </w:t>
+      </w:r>
+    </w:p>
+    <w:p>
+      <w:pPr>
+        <w:pStyle w:val="ListParagraph"/>
+      </w:pPr>
+      <w:r>
+        <w:t>&lt;</w:t>
+      </w:r>
+      <w:proofErr w:type="gramStart"/>
+      <w:r>
+        <w:t>back</w:t>
+      </w:r>
+      <w:proofErr w:type="gramEnd"/>
+      <w:r>
+        <w:t xml:space="preserve"> to home&gt;</w:t>
       </w:r>
     </w:p>
     <w:p>
@@ -4442,15 +4495,21 @@
         <w:spacing w:after="160" w:line="259" w:lineRule="auto"/>
       </w:pPr>
       <w:r>
-        <w:t>Task 4 is about attempting to buy snacks in the snack menu, the users will start out on the buy tickets page then navigate to the snacks menu.  The users need to order one “Family combo”, 2 medium drinks and 2 large popcorns.  The user should then continue until they reach the payment page.</w:t>
+        <w:t xml:space="preserve">In task 3 the user should attempt to log in to the application. If the user does not have an account yet they should create one on the sign-up page. This task will be started at the index page.  </w:t>
       </w:r>
     </w:p>
     <w:p>
       <w:pPr>
-        <w:pStyle w:val="ListParagraph"/>
+        <w:ind w:left="720"/>
+        <w:rPr>
+          <w:i/>
+        </w:rPr>
       </w:pPr>
       <w:r>
-        <w:t>&lt;back to home&gt;</w:t>
+        <w:rPr>
+          <w:i/>
+        </w:rPr>
+        <w:t>This task was to evaluate the basic need of creating an account and logging into said account.</w:t>
       </w:r>
     </w:p>
     <w:p>
@@ -4463,6 +4522,49 @@
         <w:spacing w:after="160" w:line="259" w:lineRule="auto"/>
       </w:pPr>
       <w:r>
+        <w:t>Task 4 is about attempting to buy snacks in the snack menu, the users will start out on the buy tickets page then navigate to the snacks menu.  The users need to order one “Family combo”, 2 medium drinks and 2 large popcorns.  The user should then continue until they reach the payment page.</w:t>
+      </w:r>
+    </w:p>
+    <w:p>
+      <w:pPr>
+        <w:ind w:left="720"/>
+        <w:rPr>
+          <w:i/>
+        </w:rPr>
+      </w:pPr>
+      <w:r>
+        <w:rPr>
+          <w:i/>
+        </w:rPr>
+        <w:t>This task was to evaluate the basic need of buying tickets, but also the specialized need of pre-ordering snacks on the app.</w:t>
+      </w:r>
+    </w:p>
+    <w:p>
+      <w:pPr>
+        <w:pStyle w:val="ListParagraph"/>
+      </w:pPr>
+      <w:r>
+        <w:t>&lt;</w:t>
+      </w:r>
+      <w:proofErr w:type="gramStart"/>
+      <w:r>
+        <w:t>back</w:t>
+      </w:r>
+      <w:proofErr w:type="gramEnd"/>
+      <w:r>
+        <w:t xml:space="preserve"> to home&gt;</w:t>
+      </w:r>
+    </w:p>
+    <w:p>
+      <w:pPr>
+        <w:pStyle w:val="ListParagraph"/>
+        <w:numPr>
+          <w:ilvl w:val="0"/>
+          <w:numId w:val="3"/>
+        </w:numPr>
+        <w:spacing w:after="160" w:line="259" w:lineRule="auto"/>
+      </w:pPr>
+      <w:r>
         <w:t xml:space="preserve">Task 5 Is aimed at the social aspect of the application, the user needs to be logged in for this to work since only registered app members can user the social interactions. The user will navigate to the social page where they will see What movies have been watched by users. By clicking on the user icon in the </w:t>
       </w:r>
       <w:r>
@@ -4470,6 +4572,33 @@
       </w:r>
       <w:r>
         <w:t xml:space="preserve"> bar the user will be taken to the search users page. The user now needs to search for a person named Justin Clarke and then navigate to Justin’s profile page, where the user will like and leave a comment on the Justin’s feed.</w:t>
+      </w:r>
+    </w:p>
+    <w:p>
+      <w:pPr>
+        <w:ind w:left="720"/>
+        <w:rPr>
+          <w:i/>
+        </w:rPr>
+      </w:pPr>
+      <w:r>
+        <w:rPr>
+          <w:i/>
+        </w:rPr>
+        <w:t>This task was to evaluate the specialized needs associated with the social features.</w:t>
+      </w:r>
+    </w:p>
+    <w:p>
+      <w:pPr>
+        <w:rPr>
+          <w:rFonts w:asciiTheme="majorHAnsi" w:eastAsiaTheme="majorEastAsia" w:hAnsiTheme="majorHAnsi" w:cstheme="majorBidi"/>
+          <w:color w:val="2F5496" w:themeColor="accent1" w:themeShade="BF"/>
+          <w:sz w:val="26"/>
+          <w:szCs w:val="26"/>
+        </w:rPr>
+      </w:pPr>
+      <w:r>
+        <w:br w:type="page"/>
       </w:r>
     </w:p>
     <w:p>
@@ -4477,6 +4606,7 @@
         <w:pStyle w:val="Heading2"/>
       </w:pPr>
       <w:r>
+        <w:lastRenderedPageBreak/>
         <w:t>Users received a simplified version:</w:t>
       </w:r>
     </w:p>
@@ -4640,23 +4770,6 @@
       <w:r>
         <w:t>Navigate to the social page and then search for a user named Justin Clarke. Now go like and leave a comment on one of the movies on his feed.</w:t>
       </w:r>
-    </w:p>
-    <w:p>
-      <w:pPr>
-        <w:pStyle w:val="Heading2"/>
-        <w:rPr>
-          <w:rFonts w:ascii="Calibri" w:eastAsia="Calibri" w:hAnsi="Calibri" w:cs="Times New Roman"/>
-        </w:rPr>
-      </w:pPr>
-      <w:r>
-        <w:lastRenderedPageBreak/>
-        <w:br w:type="page"/>
-      </w:r>
-    </w:p>
-    <w:p>
-      <w:pPr>
-        <w:pStyle w:val="Heading1"/>
-      </w:pPr>
     </w:p>
     <w:p>
       <w:pPr>
@@ -4759,10 +4872,7 @@
           </w:tcPr>
           <w:p>
             <w:r>
-              <w:t>User</w:t>
-            </w:r>
-            <w:r>
-              <w:t xml:space="preserve"> 3</w:t>
+              <w:t>User 3</w:t>
             </w:r>
           </w:p>
         </w:tc>
@@ -4772,10 +4882,7 @@
           </w:tcPr>
           <w:p>
             <w:r>
-              <w:t>User</w:t>
-            </w:r>
-            <w:r>
-              <w:t xml:space="preserve"> 4</w:t>
+              <w:t>User 4</w:t>
             </w:r>
           </w:p>
         </w:tc>
@@ -4785,13 +4892,7 @@
           </w:tcPr>
           <w:p>
             <w:r>
-              <w:t xml:space="preserve"> </w:t>
-            </w:r>
-            <w:r>
-              <w:t>User</w:t>
-            </w:r>
-            <w:r>
-              <w:t xml:space="preserve"> 5</w:t>
+              <w:t xml:space="preserve"> User 5</w:t>
             </w:r>
           </w:p>
         </w:tc>
@@ -5072,6 +5173,7 @@
           </w:tcPr>
           <w:p>
             <w:r>
+              <w:lastRenderedPageBreak/>
               <w:t>Tasks</w:t>
             </w:r>
           </w:p>
@@ -5905,6 +6007,7 @@
       <w:r>
         <w:rPr>
           <w:noProof/>
+          <w:lang w:val="en-ZA" w:eastAsia="en-ZA"/>
         </w:rPr>
         <w:drawing>
           <wp:inline distT="0" distB="0" distL="0" distR="0">
@@ -6401,6 +6504,20 @@
         </w:rPr>
       </w:pPr>
     </w:p>
+    <w:p>
+      <w:pPr>
+        <w:rPr>
+          <w:b/>
+        </w:rPr>
+      </w:pPr>
+    </w:p>
+    <w:p>
+      <w:pPr>
+        <w:rPr>
+          <w:b/>
+        </w:rPr>
+      </w:pPr>
+    </w:p>
     <w:p/>
     <w:p/>
     <w:p/>
@@ -6409,6 +6526,7 @@
       <w:r>
         <w:rPr>
           <w:noProof/>
+          <w:lang w:val="en-ZA" w:eastAsia="en-ZA"/>
         </w:rPr>
         <w:lastRenderedPageBreak/>
         <w:drawing>
@@ -6453,6 +6571,37 @@
     </w:p>
     <w:p>
       <w:r>
+        <w:t>Overall the product was well received and the users mentioned they enjoyed the addition of the snack menu and the redesign of the individual movie page.</w:t>
+      </w:r>
+      <w:r>
+        <w:t xml:space="preserve"> The specific mention of these</w:t>
+      </w:r>
+      <w:r>
+        <w:t xml:space="preserve"> </w:t>
+      </w:r>
+      <w:r>
+        <w:t xml:space="preserve">pages </w:t>
+      </w:r>
+      <w:r>
+        <w:t>allows us to investigate similarities</w:t>
+      </w:r>
+      <w:r>
+        <w:t xml:space="preserve"> between them </w:t>
+      </w:r>
+      <w:r>
+        <w:t>and their designs to perhaps be used when designing new pages or when redesigning existing ones.</w:t>
+      </w:r>
+    </w:p>
+    <w:p>
+      <w:r>
+        <w:t>All but one user struggled with the last task as mentioned in the process, the reason that users gave us was that the button looked more like a header to them than an actual button. This will then change in future versions to make the button either look more clickable or to redesign it as to look more like the other buttons, it looked different in this version as to give the impression that it was a special feature.</w:t>
+      </w:r>
+    </w:p>
+    <w:p>
+      <w:r>
+        <w:t xml:space="preserve">The only failed task by a user was caused due to a technical error, but this allowed us to see that the error isn’t properly addressed to the user. This will then change in a future version to more accurately display the error so the user knows what went wrong. </w:t>
+      </w:r>
+      <w:r>
         <w:br w:type="page"/>
       </w:r>
     </w:p>
@@ -6504,6 +6653,7 @@
           <w:b/>
           <w:noProof/>
           <w:color w:val="FF4E00"/>
+          <w:lang w:val="en-ZA" w:eastAsia="en-ZA"/>
         </w:rPr>
         <w:drawing>
           <wp:anchor distT="0" distB="0" distL="114300" distR="114300" simplePos="0" relativeHeight="251663360" behindDoc="1" locked="0" layoutInCell="1" allowOverlap="1" wp14:anchorId="76DBD87D" wp14:editId="6B0D3928">
@@ -7511,6 +7661,7 @@
           <w:rFonts w:ascii="Arial" w:hAnsi="Arial" w:cs="Arial"/>
           <w:noProof/>
           <w:szCs w:val="24"/>
+          <w:lang w:val="en-ZA" w:eastAsia="en-ZA"/>
         </w:rPr>
         <mc:AlternateContent>
           <mc:Choice Requires="wps">
@@ -7567,7 +7718,7 @@
               </wp:anchor>
             </w:drawing>
           </mc:Choice>
-          <mc:Fallback>
+          <mc:Fallback xmlns:cx="http://schemas.microsoft.com/office/drawing/2014/chartex" xmlns:cx1="http://schemas.microsoft.com/office/drawing/2015/9/8/chartex" xmlns:cx2="http://schemas.microsoft.com/office/drawing/2015/10/21/chartex" xmlns:cx3="http://schemas.microsoft.com/office/drawing/2016/5/9/chartex" xmlns:cx4="http://schemas.microsoft.com/office/drawing/2016/5/10/chartex" xmlns:cx5="http://schemas.microsoft.com/office/drawing/2016/5/11/chartex" xmlns:cx6="http://schemas.microsoft.com/office/drawing/2016/5/12/chartex" xmlns:cx7="http://schemas.microsoft.com/office/drawing/2016/5/13/chartex" xmlns:cx8="http://schemas.microsoft.com/office/drawing/2016/5/14/chartex" xmlns:w16se="http://schemas.microsoft.com/office/word/2015/wordml/symex">
             <w:pict>
               <v:line w14:anchorId="0FB56351" id="Straight Connector 33" o:spid="_x0000_s1026" style="position:absolute;z-index:251670528;visibility:visible;mso-wrap-style:square;mso-wrap-distance-left:9pt;mso-wrap-distance-top:0;mso-wrap-distance-right:9pt;mso-wrap-distance-bottom:0;mso-position-horizontal:absolute;mso-position-horizontal-relative:margin;mso-position-vertical:absolute;mso-position-vertical-relative:text" from="14.25pt,20.8pt" to="446.25pt,22.3pt" o:gfxdata="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" strokecolor="#ff4e00" strokeweight=".5pt">
                 <v:stroke joinstyle="miter"/>
@@ -7739,6 +7890,7 @@
           <w:rFonts w:ascii="Arial" w:hAnsi="Arial" w:cs="Arial"/>
           <w:noProof/>
           <w:szCs w:val="24"/>
+          <w:lang w:val="en-ZA" w:eastAsia="en-ZA"/>
         </w:rPr>
         <mc:AlternateContent>
           <mc:Choice Requires="wps">
@@ -7795,7 +7947,7 @@
               </wp:anchor>
             </w:drawing>
           </mc:Choice>
-          <mc:Fallback>
+          <mc:Fallback xmlns:cx="http://schemas.microsoft.com/office/drawing/2014/chartex" xmlns:cx1="http://schemas.microsoft.com/office/drawing/2015/9/8/chartex" xmlns:cx2="http://schemas.microsoft.com/office/drawing/2015/10/21/chartex" xmlns:cx3="http://schemas.microsoft.com/office/drawing/2016/5/9/chartex" xmlns:cx4="http://schemas.microsoft.com/office/drawing/2016/5/10/chartex" xmlns:cx5="http://schemas.microsoft.com/office/drawing/2016/5/11/chartex" xmlns:cx6="http://schemas.microsoft.com/office/drawing/2016/5/12/chartex" xmlns:cx7="http://schemas.microsoft.com/office/drawing/2016/5/13/chartex" xmlns:cx8="http://schemas.microsoft.com/office/drawing/2016/5/14/chartex" xmlns:w16se="http://schemas.microsoft.com/office/word/2015/wordml/symex">
             <w:pict>
               <v:line w14:anchorId="0A30584F" id="Straight Connector 34" o:spid="_x0000_s1026" style="position:absolute;z-index:251671552;visibility:visible;mso-wrap-style:square;mso-wrap-distance-left:9pt;mso-wrap-distance-top:0;mso-wrap-distance-right:9pt;mso-wrap-distance-bottom:0;mso-position-horizontal:absolute;mso-position-horizontal-relative:margin;mso-position-vertical:absolute;mso-position-vertical-relative:text" from="14.25pt,19.4pt" to="446.25pt,20.9pt" o:gfxdata="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" strokecolor="#ff4e00" strokeweight=".5pt">
                 <v:stroke joinstyle="miter"/>
@@ -7936,6 +8088,7 @@
           <w:rFonts w:ascii="Arial" w:hAnsi="Arial" w:cs="Arial"/>
           <w:noProof/>
           <w:szCs w:val="24"/>
+          <w:lang w:val="en-ZA" w:eastAsia="en-ZA"/>
         </w:rPr>
         <mc:AlternateContent>
           <mc:Choice Requires="wps">
@@ -7992,7 +8145,7 @@
               </wp:anchor>
             </w:drawing>
           </mc:Choice>
-          <mc:Fallback>
+          <mc:Fallback xmlns:cx="http://schemas.microsoft.com/office/drawing/2014/chartex" xmlns:cx1="http://schemas.microsoft.com/office/drawing/2015/9/8/chartex" xmlns:cx2="http://schemas.microsoft.com/office/drawing/2015/10/21/chartex" xmlns:cx3="http://schemas.microsoft.com/office/drawing/2016/5/9/chartex" xmlns:cx4="http://schemas.microsoft.com/office/drawing/2016/5/10/chartex" xmlns:cx5="http://schemas.microsoft.com/office/drawing/2016/5/11/chartex" xmlns:cx6="http://schemas.microsoft.com/office/drawing/2016/5/12/chartex" xmlns:cx7="http://schemas.microsoft.com/office/drawing/2016/5/13/chartex" xmlns:cx8="http://schemas.microsoft.com/office/drawing/2016/5/14/chartex" xmlns:w16se="http://schemas.microsoft.com/office/word/2015/wordml/symex">
             <w:pict>
               <v:line w14:anchorId="15678366" id="Straight Connector 35" o:spid="_x0000_s1026" style="position:absolute;z-index:251672576;visibility:visible;mso-wrap-style:square;mso-wrap-distance-left:9pt;mso-wrap-distance-top:0;mso-wrap-distance-right:9pt;mso-wrap-distance-bottom:0;mso-position-horizontal:absolute;mso-position-horizontal-relative:margin;mso-position-vertical:absolute;mso-position-vertical-relative:text" from="14.25pt,18.75pt" to="446.25pt,20.25pt" o:gfxdata="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" strokecolor="#ff4e00" strokeweight=".5pt">
                 <v:stroke joinstyle="miter"/>
@@ -8015,6 +8168,7 @@
           <w:b/>
           <w:noProof/>
           <w:color w:val="FF4E00"/>
+          <w:lang w:val="en-ZA" w:eastAsia="en-ZA"/>
         </w:rPr>
         <w:drawing>
           <wp:anchor distT="0" distB="0" distL="114300" distR="114300" simplePos="0" relativeHeight="251665408" behindDoc="1" locked="0" layoutInCell="1" allowOverlap="1" wp14:anchorId="1B6F9430" wp14:editId="2294BA73">
@@ -8201,6 +8355,7 @@
           <w:rFonts w:ascii="Arial" w:hAnsi="Arial" w:cs="Arial"/>
           <w:noProof/>
           <w:szCs w:val="24"/>
+          <w:lang w:val="en-ZA" w:eastAsia="en-ZA"/>
         </w:rPr>
         <mc:AlternateContent>
           <mc:Choice Requires="wps">
@@ -8257,7 +8412,7 @@
               </wp:anchor>
             </w:drawing>
           </mc:Choice>
-          <mc:Fallback>
+          <mc:Fallback xmlns:cx="http://schemas.microsoft.com/office/drawing/2014/chartex" xmlns:cx1="http://schemas.microsoft.com/office/drawing/2015/9/8/chartex" xmlns:cx2="http://schemas.microsoft.com/office/drawing/2015/10/21/chartex" xmlns:cx3="http://schemas.microsoft.com/office/drawing/2016/5/9/chartex" xmlns:cx4="http://schemas.microsoft.com/office/drawing/2016/5/10/chartex" xmlns:cx5="http://schemas.microsoft.com/office/drawing/2016/5/11/chartex" xmlns:cx6="http://schemas.microsoft.com/office/drawing/2016/5/12/chartex" xmlns:cx7="http://schemas.microsoft.com/office/drawing/2016/5/13/chartex" xmlns:cx8="http://schemas.microsoft.com/office/drawing/2016/5/14/chartex" xmlns:w16se="http://schemas.microsoft.com/office/word/2015/wordml/symex">
             <w:pict>
               <v:line w14:anchorId="6EBA61DC" id="Straight Connector 36" o:spid="_x0000_s1026" style="position:absolute;z-index:251673600;visibility:visible;mso-wrap-style:square;mso-wrap-distance-left:9pt;mso-wrap-distance-top:0;mso-wrap-distance-right:9pt;mso-wrap-distance-bottom:0;mso-position-horizontal:absolute;mso-position-horizontal-relative:margin;mso-position-vertical:absolute;mso-position-vertical-relative:text" from="14.25pt,19.45pt" to="446.25pt,20.95pt" o:gfxdata="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" strokecolor="#ff4e00" strokeweight=".5pt">
                 <v:stroke joinstyle="miter"/>
@@ -8396,6 +8551,7 @@
           <w:rFonts w:ascii="Arial" w:hAnsi="Arial" w:cs="Arial"/>
           <w:noProof/>
           <w:szCs w:val="24"/>
+          <w:lang w:val="en-ZA" w:eastAsia="en-ZA"/>
         </w:rPr>
         <mc:AlternateContent>
           <mc:Choice Requires="wps">
@@ -8452,7 +8608,7 @@
               </wp:anchor>
             </w:drawing>
           </mc:Choice>
-          <mc:Fallback>
+          <mc:Fallback xmlns:cx="http://schemas.microsoft.com/office/drawing/2014/chartex" xmlns:cx1="http://schemas.microsoft.com/office/drawing/2015/9/8/chartex" xmlns:cx2="http://schemas.microsoft.com/office/drawing/2015/10/21/chartex" xmlns:cx3="http://schemas.microsoft.com/office/drawing/2016/5/9/chartex" xmlns:cx4="http://schemas.microsoft.com/office/drawing/2016/5/10/chartex" xmlns:cx5="http://schemas.microsoft.com/office/drawing/2016/5/11/chartex" xmlns:cx6="http://schemas.microsoft.com/office/drawing/2016/5/12/chartex" xmlns:cx7="http://schemas.microsoft.com/office/drawing/2016/5/13/chartex" xmlns:cx8="http://schemas.microsoft.com/office/drawing/2016/5/14/chartex" xmlns:w16se="http://schemas.microsoft.com/office/word/2015/wordml/symex">
             <w:pict>
               <v:line w14:anchorId="7DAC7DD2" id="Straight Connector 37" o:spid="_x0000_s1026" style="position:absolute;z-index:251674624;visibility:visible;mso-wrap-style:square;mso-wrap-distance-left:9pt;mso-wrap-distance-top:0;mso-wrap-distance-right:9pt;mso-wrap-distance-bottom:0;mso-position-horizontal:absolute;mso-position-horizontal-relative:margin;mso-position-vertical:absolute;mso-position-vertical-relative:text" from="14.25pt,20.2pt" to="446.25pt,21.7pt" o:gfxdata="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" strokecolor="#ff4e00" strokeweight=".5pt">
                 <v:stroke joinstyle="miter"/>
@@ -8576,6 +8732,7 @@
           <w:rFonts w:ascii="Arial" w:hAnsi="Arial" w:cs="Arial"/>
           <w:noProof/>
           <w:szCs w:val="24"/>
+          <w:lang w:val="en-ZA" w:eastAsia="en-ZA"/>
         </w:rPr>
         <mc:AlternateContent>
           <mc:Choice Requires="wps">
@@ -8632,7 +8789,7 @@
               </wp:anchor>
             </w:drawing>
           </mc:Choice>
-          <mc:Fallback>
+          <mc:Fallback xmlns:cx="http://schemas.microsoft.com/office/drawing/2014/chartex" xmlns:cx1="http://schemas.microsoft.com/office/drawing/2015/9/8/chartex" xmlns:cx2="http://schemas.microsoft.com/office/drawing/2015/10/21/chartex" xmlns:cx3="http://schemas.microsoft.com/office/drawing/2016/5/9/chartex" xmlns:cx4="http://schemas.microsoft.com/office/drawing/2016/5/10/chartex" xmlns:cx5="http://schemas.microsoft.com/office/drawing/2016/5/11/chartex" xmlns:cx6="http://schemas.microsoft.com/office/drawing/2016/5/12/chartex" xmlns:cx7="http://schemas.microsoft.com/office/drawing/2016/5/13/chartex" xmlns:cx8="http://schemas.microsoft.com/office/drawing/2016/5/14/chartex" xmlns:w16se="http://schemas.microsoft.com/office/word/2015/wordml/symex">
             <w:pict>
               <v:line w14:anchorId="794C6299" id="Straight Connector 38" o:spid="_x0000_s1026" style="position:absolute;z-index:251675648;visibility:visible;mso-wrap-style:square;mso-wrap-distance-left:9pt;mso-wrap-distance-top:0;mso-wrap-distance-right:9pt;mso-wrap-distance-bottom:0;mso-position-horizontal:absolute;mso-position-horizontal-relative:text;mso-position-vertical:absolute;mso-position-vertical-relative:text" from="15pt,20.25pt" to="447pt,21.75pt" o:gfxdata="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" strokecolor="#ff4e00" strokeweight=".5pt">
                 <v:stroke joinstyle="miter"/>
@@ -8744,6 +8901,7 @@
         <w:rPr>
           <w:rFonts w:ascii="Arial" w:hAnsi="Arial" w:cs="Arial"/>
           <w:noProof/>
+          <w:lang w:val="en-ZA" w:eastAsia="en-ZA"/>
         </w:rPr>
         <mc:AlternateContent>
           <mc:Choice Requires="wps">
@@ -8795,7 +8953,7 @@
               </wp:anchor>
             </w:drawing>
           </mc:Choice>
-          <mc:Fallback>
+          <mc:Fallback xmlns:cx="http://schemas.microsoft.com/office/drawing/2014/chartex" xmlns:cx1="http://schemas.microsoft.com/office/drawing/2015/9/8/chartex" xmlns:cx2="http://schemas.microsoft.com/office/drawing/2015/10/21/chartex" xmlns:cx3="http://schemas.microsoft.com/office/drawing/2016/5/9/chartex" xmlns:cx4="http://schemas.microsoft.com/office/drawing/2016/5/10/chartex" xmlns:cx5="http://schemas.microsoft.com/office/drawing/2016/5/11/chartex" xmlns:cx6="http://schemas.microsoft.com/office/drawing/2016/5/12/chartex" xmlns:cx7="http://schemas.microsoft.com/office/drawing/2016/5/13/chartex" xmlns:cx8="http://schemas.microsoft.com/office/drawing/2016/5/14/chartex" xmlns:w16se="http://schemas.microsoft.com/office/word/2015/wordml/symex">
             <w:pict>
               <v:line w14:anchorId="39F8597F" id="Straight Connector 39" o:spid="_x0000_s1026" style="position:absolute;z-index:251666432;visibility:visible;mso-wrap-style:square;mso-wrap-distance-left:9pt;mso-wrap-distance-top:0;mso-wrap-distance-right:9pt;mso-wrap-distance-bottom:0;mso-position-horizontal:absolute;mso-position-horizontal-relative:text;mso-position-vertical:absolute;mso-position-vertical-relative:text" from=".75pt,19.6pt" to="420.75pt,19.6pt" o:gfxdata="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" strokecolor="black [3200]" strokeweight=".5pt">
                 <v:stroke joinstyle="miter"/>
@@ -8816,6 +8974,7 @@
         <w:rPr>
           <w:rFonts w:ascii="Arial" w:hAnsi="Arial" w:cs="Arial"/>
           <w:noProof/>
+          <w:lang w:val="en-ZA" w:eastAsia="en-ZA"/>
         </w:rPr>
         <mc:AlternateContent>
           <mc:Choice Requires="wps">
@@ -8867,7 +9026,7 @@
               </wp:anchor>
             </w:drawing>
           </mc:Choice>
-          <mc:Fallback>
+          <mc:Fallback xmlns:cx="http://schemas.microsoft.com/office/drawing/2014/chartex" xmlns:cx1="http://schemas.microsoft.com/office/drawing/2015/9/8/chartex" xmlns:cx2="http://schemas.microsoft.com/office/drawing/2015/10/21/chartex" xmlns:cx3="http://schemas.microsoft.com/office/drawing/2016/5/9/chartex" xmlns:cx4="http://schemas.microsoft.com/office/drawing/2016/5/10/chartex" xmlns:cx5="http://schemas.microsoft.com/office/drawing/2016/5/11/chartex" xmlns:cx6="http://schemas.microsoft.com/office/drawing/2016/5/12/chartex" xmlns:cx7="http://schemas.microsoft.com/office/drawing/2016/5/13/chartex" xmlns:cx8="http://schemas.microsoft.com/office/drawing/2016/5/14/chartex" xmlns:w16se="http://schemas.microsoft.com/office/word/2015/wordml/symex">
             <w:pict>
               <v:line w14:anchorId="2DF22D56" id="Straight Connector 40" o:spid="_x0000_s1026" style="position:absolute;z-index:251667456;visibility:visible;mso-wrap-style:square;mso-wrap-distance-left:9pt;mso-wrap-distance-top:0;mso-wrap-distance-right:9pt;mso-wrap-distance-bottom:0;mso-position-horizontal:left;mso-position-horizontal-relative:margin;mso-position-vertical:absolute;mso-position-vertical-relative:text" from="0,21.2pt" to="420pt,21.2pt" o:gfxdata="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" strokecolor="black [3200]" strokeweight=".5pt">
                 <v:stroke joinstyle="miter"/>
@@ -8907,7 +9066,7 @@
 </file>
 
 <file path=word/numbering.xml><?xml version="1.0" encoding="utf-8"?>
-<w:numbering xmlns:wpc="http://schemas.microsoft.com/office/word/2010/wordprocessingCanvas" xmlns:cx="http://schemas.microsoft.com/office/drawing/2014/chartex" xmlns:cx1="http://schemas.microsoft.com/office/drawing/2015/9/8/chartex" xmlns:cx2="http://schemas.microsoft.com/office/drawing/2015/10/21/chartex" xmlns:cx3="http://schemas.microsoft.com/office/drawing/2016/5/9/chartex" xmlns:cx4="http://schemas.microsoft.com/office/drawing/2016/5/10/chartex" xmlns:cx5="http://schemas.microsoft.com/office/drawing/2016/5/11/chartex" xmlns:cx6="http://schemas.microsoft.com/office/drawing/2016/5/12/chartex" xmlns:cx7="http://schemas.microsoft.com/office/drawing/2016/5/13/chartex" xmlns:cx8="http://schemas.microsoft.com/office/drawing/2016/5/14/chartex" xmlns:mc="http://schemas.openxmlformats.org/markup-compatibility/2006" xmlns:o="urn:schemas-microsoft-com:office:office" xmlns:r="http://schemas.openxmlformats.org/officeDocument/2006/relationships" xmlns:m="http://schemas.openxmlformats.org/officeDocument/2006/math" xmlns:v="urn:schemas-microsoft-com:vml" xmlns:wp14="http://schemas.microsoft.com/office/word/2010/wordprocessingDrawing" xmlns:wp="http://schemas.openxmlformats.org/drawingml/2006/wordprocessingDrawing" xmlns:w10="urn:schemas-microsoft-com:office:word" xmlns:w="http://schemas.openxmlformats.org/wordprocessingml/2006/main" xmlns:w14="http://schemas.microsoft.com/office/word/2010/wordml" xmlns:w15="http://schemas.microsoft.com/office/word/2012/wordml" xmlns:w16se="http://schemas.microsoft.com/office/word/2015/wordml/symex" xmlns:wpg="http://schemas.microsoft.com/office/word/2010/wordprocessingGroup" xmlns:wpi="http://schemas.microsoft.com/office/word/2010/wordprocessingInk" xmlns:wne="http://schemas.microsoft.com/office/word/2006/wordml" xmlns:wps="http://schemas.microsoft.com/office/word/2010/wordprocessingShape" mc:Ignorable="w14 w15 w16se wp14">
+<w:numbering xmlns:wpc="http://schemas.microsoft.com/office/word/2010/wordprocessingCanvas" xmlns:mc="http://schemas.openxmlformats.org/markup-compatibility/2006" xmlns:o="urn:schemas-microsoft-com:office:office" xmlns:r="http://schemas.openxmlformats.org/officeDocument/2006/relationships" xmlns:m="http://schemas.openxmlformats.org/officeDocument/2006/math" xmlns:v="urn:schemas-microsoft-com:vml" xmlns:wp14="http://schemas.microsoft.com/office/word/2010/wordprocessingDrawing" xmlns:wp="http://schemas.openxmlformats.org/drawingml/2006/wordprocessingDrawing" xmlns:w10="urn:schemas-microsoft-com:office:word" xmlns:w="http://schemas.openxmlformats.org/wordprocessingml/2006/main" xmlns:w14="http://schemas.microsoft.com/office/word/2010/wordml" xmlns:w15="http://schemas.microsoft.com/office/word/2012/wordml" xmlns:wpg="http://schemas.microsoft.com/office/word/2010/wordprocessingGroup" xmlns:wpi="http://schemas.microsoft.com/office/word/2010/wordprocessingInk" xmlns:wne="http://schemas.microsoft.com/office/word/2006/wordml" xmlns:wps="http://schemas.microsoft.com/office/word/2010/wordprocessingShape" mc:Ignorable="w14 w15 wp14">
   <w:abstractNum w:abstractNumId="0" w15:restartNumberingAfterBreak="0">
     <w:nsid w:val="426A2573"/>
     <w:multiLevelType w:val="hybridMultilevel"/>
@@ -9209,7 +9368,7 @@
 </file>
 
 <file path=word/styles.xml><?xml version="1.0" encoding="utf-8"?>
-<w:styles xmlns:mc="http://schemas.openxmlformats.org/markup-compatibility/2006" xmlns:r="http://schemas.openxmlformats.org/officeDocument/2006/relationships" xmlns:w="http://schemas.openxmlformats.org/wordprocessingml/2006/main" xmlns:w14="http://schemas.microsoft.com/office/word/2010/wordml" xmlns:w15="http://schemas.microsoft.com/office/word/2012/wordml" xmlns:w16se="http://schemas.microsoft.com/office/word/2015/wordml/symex" mc:Ignorable="w14 w15 w16se">
+<w:styles xmlns:mc="http://schemas.openxmlformats.org/markup-compatibility/2006" xmlns:r="http://schemas.openxmlformats.org/officeDocument/2006/relationships" xmlns:w="http://schemas.openxmlformats.org/wordprocessingml/2006/main" xmlns:w14="http://schemas.microsoft.com/office/word/2010/wordml" xmlns:w15="http://schemas.microsoft.com/office/word/2012/wordml" mc:Ignorable="w14 w15">
   <w:docDefaults>
     <w:rPrDefault>
       <w:rPr>
@@ -9225,7 +9384,7 @@
       </w:pPr>
     </w:pPrDefault>
   </w:docDefaults>
-  <w:latentStyles w:defLockedState="0" w:defUIPriority="99" w:defSemiHidden="0" w:defUnhideWhenUsed="0" w:defQFormat="0" w:count="374">
+  <w:latentStyles w:defLockedState="0" w:defUIPriority="99" w:defSemiHidden="0" w:defUnhideWhenUsed="0" w:defQFormat="0" w:count="371">
     <w:lsdException w:name="Normal" w:uiPriority="0" w:qFormat="1"/>
     <w:lsdException w:name="heading 1" w:uiPriority="9" w:qFormat="1"/>
     <w:lsdException w:name="heading 2" w:semiHidden="1" w:uiPriority="9" w:unhideWhenUsed="1" w:qFormat="1"/>
@@ -9597,9 +9756,6 @@
     <w:lsdException w:name="List Table 5 Dark Accent 6" w:uiPriority="50"/>
     <w:lsdException w:name="List Table 6 Colorful Accent 6" w:uiPriority="51"/>
     <w:lsdException w:name="List Table 7 Colorful Accent 6" w:uiPriority="52"/>
-    <w:lsdException w:name="Mention" w:semiHidden="1" w:unhideWhenUsed="1"/>
-    <w:lsdException w:name="Smart Hyperlink" w:semiHidden="1" w:unhideWhenUsed="1"/>
-    <w:lsdException w:name="Hashtag" w:semiHidden="1" w:unhideWhenUsed="1"/>
   </w:latentStyles>
   <w:style w:type="paragraph" w:default="1" w:styleId="Normal">
     <w:name w:val="Normal"/>
@@ -9763,7 +9919,7 @@
 </file>
 
 <file path=word/charts/chart1.xml><?xml version="1.0" encoding="utf-8"?>
-<c:chartSpace xmlns:c="http://schemas.openxmlformats.org/drawingml/2006/chart" xmlns:a="http://schemas.openxmlformats.org/drawingml/2006/main" xmlns:r="http://schemas.openxmlformats.org/officeDocument/2006/relationships" xmlns:c16r2="http://schemas.microsoft.com/office/drawing/2015/06/chart">
+<c:chartSpace xmlns:c="http://schemas.openxmlformats.org/drawingml/2006/chart" xmlns:a="http://schemas.openxmlformats.org/drawingml/2006/main" xmlns:r="http://schemas.openxmlformats.org/officeDocument/2006/relationships">
   <c:date1904 val="0"/>
   <c:lang val="en-US"/>
   <c:roundedCorners val="0"/>
@@ -9875,7 +10031,7 @@
             <c:showPercent val="0"/>
             <c:showBubbleSize val="0"/>
             <c:showLeaderLines val="0"/>
-            <c:extLst>
+            <c:extLst xmlns:c16r2="http://schemas.microsoft.com/office/drawing/2015/06/chart">
               <c:ext xmlns:c15="http://schemas.microsoft.com/office/drawing/2012/chart" uri="{CE6537A1-D6FC-4f65-9D91-7224C49458BB}">
                 <c15:showLeaderLines val="1"/>
                 <c15:leaderLines>
@@ -9941,7 +10097,7 @@
               </c:numCache>
             </c:numRef>
           </c:val>
-          <c:extLst>
+          <c:extLst xmlns:c16r2="http://schemas.microsoft.com/office/drawing/2015/06/chart">
             <c:ext xmlns:c16="http://schemas.microsoft.com/office/drawing/2014/chart" uri="{C3380CC4-5D6E-409C-BE32-E72D297353CC}">
               <c16:uniqueId val="{00000000-1833-4201-91AB-2E4075D46BF3}"/>
             </c:ext>
@@ -9958,11 +10114,11 @@
         </c:dLbls>
         <c:gapWidth val="150"/>
         <c:overlap val="100"/>
-        <c:axId val="291718712"/>
-        <c:axId val="291721008"/>
+        <c:axId val="353530104"/>
+        <c:axId val="353523832"/>
       </c:barChart>
       <c:catAx>
-        <c:axId val="291718712"/>
+        <c:axId val="353530104"/>
         <c:scaling>
           <c:orientation val="minMax"/>
         </c:scaling>
@@ -10005,7 +10161,7 @@
             <a:endParaRPr lang="en-US"/>
           </a:p>
         </c:txPr>
-        <c:crossAx val="291721008"/>
+        <c:crossAx val="353523832"/>
         <c:crosses val="autoZero"/>
         <c:auto val="1"/>
         <c:lblAlgn val="ctr"/>
@@ -10013,7 +10169,7 @@
         <c:noMultiLvlLbl val="0"/>
       </c:catAx>
       <c:valAx>
-        <c:axId val="291721008"/>
+        <c:axId val="353523832"/>
         <c:scaling>
           <c:orientation val="minMax"/>
         </c:scaling>
@@ -10078,7 +10234,7 @@
             <a:endParaRPr lang="en-US"/>
           </a:p>
         </c:txPr>
-        <c:crossAx val="291718712"/>
+        <c:crossAx val="353530104"/>
         <c:crosses val="autoZero"/>
         <c:crossBetween val="between"/>
       </c:valAx>
@@ -10157,7 +10313,7 @@
 </file>
 
 <file path=word/charts/chart2.xml><?xml version="1.0" encoding="utf-8"?>
-<c:chartSpace xmlns:c="http://schemas.openxmlformats.org/drawingml/2006/chart" xmlns:a="http://schemas.openxmlformats.org/drawingml/2006/main" xmlns:r="http://schemas.openxmlformats.org/officeDocument/2006/relationships" xmlns:c16r2="http://schemas.microsoft.com/office/drawing/2015/06/chart">
+<c:chartSpace xmlns:c="http://schemas.openxmlformats.org/drawingml/2006/chart" xmlns:a="http://schemas.openxmlformats.org/drawingml/2006/main" xmlns:r="http://schemas.openxmlformats.org/officeDocument/2006/relationships">
   <c:date1904 val="0"/>
   <c:lang val="en-US"/>
   <c:roundedCorners val="0"/>
@@ -10233,7 +10389,7 @@
               </a:ln>
               <a:effectLst/>
             </c:spPr>
-            <c:extLst>
+            <c:extLst xmlns:c16r2="http://schemas.microsoft.com/office/drawing/2015/06/chart">
               <c:ext xmlns:c16="http://schemas.microsoft.com/office/drawing/2014/chart" uri="{C3380CC4-5D6E-409C-BE32-E72D297353CC}">
                 <c16:uniqueId val="{00000001-18A2-421F-ACF0-015D316CCAD9}"/>
               </c:ext>
@@ -10253,7 +10409,7 @@
               </a:ln>
               <a:effectLst/>
             </c:spPr>
-            <c:extLst>
+            <c:extLst xmlns:c16r2="http://schemas.microsoft.com/office/drawing/2015/06/chart">
               <c:ext xmlns:c16="http://schemas.microsoft.com/office/drawing/2014/chart" uri="{C3380CC4-5D6E-409C-BE32-E72D297353CC}">
                 <c16:uniqueId val="{00000003-18A2-421F-ACF0-015D316CCAD9}"/>
               </c:ext>
@@ -10311,7 +10467,7 @@
                 <a:effectLst/>
               </c:spPr>
             </c:leaderLines>
-            <c:extLst>
+            <c:extLst xmlns:c16r2="http://schemas.microsoft.com/office/drawing/2015/06/chart">
               <c:ext xmlns:c15="http://schemas.microsoft.com/office/drawing/2012/chart" uri="{CE6537A1-D6FC-4f65-9D91-7224C49458BB}"/>
             </c:extLst>
           </c:dLbls>
@@ -10344,7 +10500,7 @@
               </c:numCache>
             </c:numRef>
           </c:val>
-          <c:extLst>
+          <c:extLst xmlns:c16r2="http://schemas.microsoft.com/office/drawing/2015/06/chart">
             <c:ext xmlns:c16="http://schemas.microsoft.com/office/drawing/2014/chart" uri="{C3380CC4-5D6E-409C-BE32-E72D297353CC}">
               <c16:uniqueId val="{00000000-EAA2-4DD7-A1B0-DE3FA815AEE8}"/>
             </c:ext>

</xml_diff>